<commit_message>
SE SUBE ARCHIVO .DOC ACTUALIZADO
</commit_message>
<xml_diff>
--- a/TP-investigacion-IA-G10.docx
+++ b/TP-investigacion-IA-G10.docx
@@ -144,22 +144,13 @@
       <w:r>
         <w:rPr>
           <w:rFonts w:ascii="Trebuchet MS" w:eastAsia="Trebuchet MS" w:hAnsi="Trebuchet MS" w:cs="Trebuchet MS"/>
-          <w:color w:val="274E13"/>
-          <w:sz w:val="42"/>
-          <w:szCs w:val="42"/>
-        </w:rPr>
-        <w:t xml:space="preserve">Título: </w:t>
-      </w:r>
-      <w:r>
-        <w:rPr>
-          <w:rFonts w:ascii="Trebuchet MS" w:eastAsia="Trebuchet MS" w:hAnsi="Trebuchet MS" w:cs="Trebuchet MS"/>
           <w:i/>
           <w:color w:val="274E13"/>
           <w:sz w:val="42"/>
           <w:szCs w:val="42"/>
           <w:highlight w:val="yellow"/>
         </w:rPr>
-        <w:t>&lt;Título de la investigación&gt;</w:t>
+        <w:t>Reconocimiento de emociones en .NET</w:t>
       </w:r>
     </w:p>
     <w:p>
@@ -273,10 +264,7 @@
             <w:fldChar w:fldCharType="begin"/>
           </w:r>
           <w:r>
-            <w:instrText xml:space="preserve"> PAGEREF _heading=h.3z</w:instrText>
-          </w:r>
-          <w:r>
-            <w:instrText xml:space="preserve">nysh7 \h </w:instrText>
+            <w:instrText xml:space="preserve"> PAGEREF _heading=h.3znysh7 \h </w:instrText>
           </w:r>
           <w:r>
             <w:fldChar w:fldCharType="separate"/>
@@ -508,6 +496,213 @@
     </w:p>
     <w:p>
       <w:pPr>
+        <w:pStyle w:val="NormalWeb"/>
+      </w:pPr>
+      <w:r>
+        <w:t xml:space="preserve">El objetivo de este trabajo práctico es desarrollar una </w:t>
+      </w:r>
+      <w:r>
+        <w:rPr>
+          <w:b/>
+          <w:bCs/>
+        </w:rPr>
+        <w:t>aplicación en .NET que utilice inteligencia artificial (IA)</w:t>
+      </w:r>
+      <w:r>
+        <w:t xml:space="preserve"> para el reconocimiento de emociones faciales. Este proyecto tiene como finalidad explorar y analizar las </w:t>
+      </w:r>
+      <w:r>
+        <w:rPr>
+          <w:b/>
+          <w:bCs/>
+        </w:rPr>
+        <w:t>capacidades y limitaciones de los algoritmos de IA</w:t>
+      </w:r>
+      <w:r>
+        <w:t xml:space="preserve"> para el procesamiento y análisis de imágenes faciales con el fin de identificar y clasificar diferentes emociones del rostro en base al modelo que se entrenará. Además, se evaluará la </w:t>
+      </w:r>
+      <w:r>
+        <w:rPr>
+          <w:b/>
+          <w:bCs/>
+        </w:rPr>
+        <w:t xml:space="preserve">eficacia </w:t>
+      </w:r>
+      <w:r>
+        <w:rPr>
+          <w:b/>
+          <w:bCs/>
+        </w:rPr>
+        <w:t>de un modelo entrenado</w:t>
+      </w:r>
+      <w:r>
+        <w:t xml:space="preserve">, así como su grado de </w:t>
+      </w:r>
+      <w:r>
+        <w:rPr>
+          <w:b/>
+          <w:bCs/>
+        </w:rPr>
+        <w:t>precisión</w:t>
+      </w:r>
+      <w:r>
+        <w:t xml:space="preserve"> y se le permitirá al usuario probar esta funcionalidad con una fotografía tomada en el momento.</w:t>
+      </w:r>
+    </w:p>
+    <w:p>
+      <w:pPr>
+        <w:spacing w:before="100" w:beforeAutospacing="1" w:after="100" w:afterAutospacing="1" w:line="240" w:lineRule="auto"/>
+        <w:rPr>
+          <w:rFonts w:ascii="Times New Roman" w:eastAsia="Times New Roman" w:hAnsi="Times New Roman" w:cs="Times New Roman"/>
+          <w:sz w:val="24"/>
+          <w:szCs w:val="24"/>
+          <w:lang w:val="es-AR" w:eastAsia="es-AR"/>
+        </w:rPr>
+      </w:pPr>
+      <w:r>
+        <w:rPr>
+          <w:rFonts w:ascii="Times New Roman" w:eastAsia="Times New Roman" w:hAnsi="Times New Roman" w:cs="Times New Roman"/>
+          <w:sz w:val="24"/>
+          <w:szCs w:val="24"/>
+          <w:lang w:val="es-AR" w:eastAsia="es-AR"/>
+        </w:rPr>
+        <w:t>El punto de análisis principal de este trabajo será la precisión y eficacia del modelo de reconocimiento de emociones faciales desarrollado en .NET. Se investigarán diversos factores que influyen en el rendimiento del modelo, tales como:</w:t>
+      </w:r>
+    </w:p>
+    <w:p>
+      <w:pPr>
+        <w:numPr>
+          <w:ilvl w:val="0"/>
+          <w:numId w:val="6"/>
+        </w:numPr>
+        <w:spacing w:before="100" w:beforeAutospacing="1" w:after="100" w:afterAutospacing="1" w:line="240" w:lineRule="auto"/>
+        <w:rPr>
+          <w:rFonts w:ascii="Times New Roman" w:eastAsia="Times New Roman" w:hAnsi="Times New Roman" w:cs="Times New Roman"/>
+          <w:sz w:val="24"/>
+          <w:szCs w:val="24"/>
+          <w:lang w:val="es-AR" w:eastAsia="es-AR"/>
+        </w:rPr>
+      </w:pPr>
+      <w:r>
+        <w:rPr>
+          <w:rFonts w:ascii="Times New Roman" w:eastAsia="Times New Roman" w:hAnsi="Times New Roman" w:cs="Times New Roman"/>
+          <w:b/>
+          <w:bCs/>
+          <w:sz w:val="24"/>
+          <w:szCs w:val="24"/>
+          <w:lang w:val="es-AR" w:eastAsia="es-AR"/>
+        </w:rPr>
+        <w:t>Calidad y tamaño del dataset</w:t>
+      </w:r>
+      <w:r>
+        <w:rPr>
+          <w:rFonts w:ascii="Times New Roman" w:eastAsia="Times New Roman" w:hAnsi="Times New Roman" w:cs="Times New Roman"/>
+          <w:sz w:val="24"/>
+          <w:szCs w:val="24"/>
+          <w:lang w:val="es-AR" w:eastAsia="es-AR"/>
+        </w:rPr>
+        <w:t xml:space="preserve"> utilizado para el entrenamiento.</w:t>
+      </w:r>
+    </w:p>
+    <w:p>
+      <w:pPr>
+        <w:numPr>
+          <w:ilvl w:val="0"/>
+          <w:numId w:val="6"/>
+        </w:numPr>
+        <w:spacing w:before="100" w:beforeAutospacing="1" w:after="100" w:afterAutospacing="1" w:line="240" w:lineRule="auto"/>
+        <w:rPr>
+          <w:rFonts w:ascii="Times New Roman" w:eastAsia="Times New Roman" w:hAnsi="Times New Roman" w:cs="Times New Roman"/>
+          <w:sz w:val="24"/>
+          <w:szCs w:val="24"/>
+          <w:lang w:val="es-AR" w:eastAsia="es-AR"/>
+        </w:rPr>
+      </w:pPr>
+      <w:r>
+        <w:rPr>
+          <w:rFonts w:ascii="Times New Roman" w:eastAsia="Times New Roman" w:hAnsi="Times New Roman" w:cs="Times New Roman"/>
+          <w:b/>
+          <w:bCs/>
+          <w:sz w:val="24"/>
+          <w:szCs w:val="24"/>
+          <w:lang w:val="es-AR" w:eastAsia="es-AR"/>
+        </w:rPr>
+        <w:t>Robustez</w:t>
+      </w:r>
+      <w:r>
+        <w:rPr>
+          <w:rFonts w:ascii="Times New Roman" w:eastAsia="Times New Roman" w:hAnsi="Times New Roman" w:cs="Times New Roman"/>
+          <w:sz w:val="24"/>
+          <w:szCs w:val="24"/>
+          <w:lang w:val="es-AR" w:eastAsia="es-AR"/>
+        </w:rPr>
+        <w:t xml:space="preserve"> del modelo frente a variaciones en las condiciones de iluminación y poses faciales.</w:t>
+      </w:r>
+    </w:p>
+    <w:p>
+      <w:pPr>
+        <w:numPr>
+          <w:ilvl w:val="0"/>
+          <w:numId w:val="6"/>
+        </w:numPr>
+        <w:spacing w:before="100" w:beforeAutospacing="1" w:after="100" w:afterAutospacing="1" w:line="240" w:lineRule="auto"/>
+        <w:rPr>
+          <w:rFonts w:ascii="Times New Roman" w:eastAsia="Times New Roman" w:hAnsi="Times New Roman" w:cs="Times New Roman"/>
+          <w:sz w:val="24"/>
+          <w:szCs w:val="24"/>
+          <w:lang w:val="es-AR" w:eastAsia="es-AR"/>
+        </w:rPr>
+      </w:pPr>
+      <w:r>
+        <w:rPr>
+          <w:rFonts w:ascii="Times New Roman" w:eastAsia="Times New Roman" w:hAnsi="Times New Roman" w:cs="Times New Roman"/>
+          <w:sz w:val="24"/>
+          <w:szCs w:val="24"/>
+          <w:lang w:val="es-AR" w:eastAsia="es-AR"/>
+        </w:rPr>
+        <w:t xml:space="preserve">Tiempo de </w:t>
+      </w:r>
+      <w:r>
+        <w:rPr>
+          <w:rFonts w:ascii="Times New Roman" w:eastAsia="Times New Roman" w:hAnsi="Times New Roman" w:cs="Times New Roman"/>
+          <w:b/>
+          <w:bCs/>
+          <w:sz w:val="24"/>
+          <w:szCs w:val="24"/>
+          <w:lang w:val="es-AR" w:eastAsia="es-AR"/>
+        </w:rPr>
+        <w:t>respuesta y rendimiento</w:t>
+      </w:r>
+      <w:r>
+        <w:rPr>
+          <w:rFonts w:ascii="Times New Roman" w:eastAsia="Times New Roman" w:hAnsi="Times New Roman" w:cs="Times New Roman"/>
+          <w:sz w:val="24"/>
+          <w:szCs w:val="24"/>
+          <w:lang w:val="es-AR" w:eastAsia="es-AR"/>
+        </w:rPr>
+        <w:t xml:space="preserve"> en tiempo real de la aplicación.</w:t>
+      </w:r>
+    </w:p>
+    <w:p>
+      <w:pPr>
+        <w:pStyle w:val="NormalWeb"/>
+      </w:pPr>
+      <w:r>
+        <w:br/>
+      </w:r>
+    </w:p>
+    <w:p>
+      <w:pPr>
+        <w:jc w:val="both"/>
+        <w:rPr>
+          <w:i/>
+          <w:highlight w:val="yellow"/>
+          <w:lang w:val="es-AR"/>
+        </w:rPr>
+      </w:pPr>
+    </w:p>
+    <w:p>
+      <w:pPr>
         <w:jc w:val="both"/>
         <w:rPr>
           <w:i/>
@@ -544,74 +739,1482 @@
         <w:rPr>
           <w:highlight w:val="yellow"/>
         </w:rPr>
-        <w:t>&lt;Descripción de la situaci</w:t>
-      </w:r>
+        <w:t xml:space="preserve">&lt;Descripción de la situación actual de la tecnología, </w:t>
+      </w:r>
+      <w:proofErr w:type="spellStart"/>
       <w:r>
         <w:rPr>
           <w:highlight w:val="yellow"/>
         </w:rPr>
-        <w:t xml:space="preserve">ón actual de la tecnología, </w:t>
+        <w:t>framework</w:t>
+      </w:r>
+      <w:proofErr w:type="spellEnd"/>
+      <w:r>
+        <w:rPr>
+          <w:highlight w:val="yellow"/>
+        </w:rPr>
+        <w:t xml:space="preserve"> o concepto </w:t>
+      </w:r>
+      <w:proofErr w:type="gramStart"/>
+      <w:r>
+        <w:rPr>
+          <w:highlight w:val="yellow"/>
+        </w:rPr>
+        <w:t>en relación al</w:t>
+      </w:r>
+      <w:proofErr w:type="gramEnd"/>
+      <w:r>
+        <w:rPr>
+          <w:highlight w:val="yellow"/>
+        </w:rPr>
+        <w:t xml:space="preserve"> desarrollo de software utilizando tecnologías </w:t>
       </w:r>
       <w:proofErr w:type="spellStart"/>
       <w:r>
         <w:rPr>
           <w:highlight w:val="yellow"/>
         </w:rPr>
-        <w:t>framework</w:t>
+        <w:t>dotnet</w:t>
       </w:r>
       <w:proofErr w:type="spellEnd"/>
       <w:r>
         <w:rPr>
           <w:highlight w:val="yellow"/>
         </w:rPr>
-        <w:t xml:space="preserve"> o concepto </w:t>
-      </w:r>
-      <w:proofErr w:type="gramStart"/>
-      <w:r>
-        <w:rPr>
-          <w:highlight w:val="yellow"/>
-        </w:rPr>
-        <w:t>en relación al</w:t>
-      </w:r>
-      <w:proofErr w:type="gramEnd"/>
-      <w:r>
-        <w:rPr>
-          <w:highlight w:val="yellow"/>
-        </w:rPr>
-        <w:t xml:space="preserve"> desarrollo de software utilizando tecnologías </w:t>
-      </w:r>
-      <w:proofErr w:type="spellStart"/>
-      <w:r>
-        <w:rPr>
-          <w:highlight w:val="yellow"/>
-        </w:rPr>
-        <w:t>dotnet</w:t>
-      </w:r>
-      <w:proofErr w:type="spellEnd"/>
-      <w:r>
-        <w:rPr>
-          <w:highlight w:val="yellow"/>
-        </w:rPr>
         <w:t>.&gt;</w:t>
       </w:r>
-    </w:p>
-    <w:p>
-      <w:pPr>
-        <w:jc w:val="both"/>
-      </w:pPr>
-    </w:p>
-    <w:p>
-      <w:pPr>
-        <w:jc w:val="both"/>
-      </w:pPr>
-    </w:p>
-    <w:p>
-      <w:pPr>
-        <w:pStyle w:val="Ttulo1"/>
-        <w:jc w:val="both"/>
-      </w:pPr>
       <w:bookmarkStart w:id="5" w:name="_heading=h.tyjcwt" w:colFirst="0" w:colLast="0"/>
       <w:bookmarkEnd w:id="5"/>
+    </w:p>
+    <w:p>
+      <w:pPr>
+        <w:jc w:val="both"/>
+        <w:rPr>
+          <w:b/>
+          <w:bCs/>
+          <w:sz w:val="24"/>
+          <w:szCs w:val="24"/>
+          <w:lang w:val="es-AR"/>
+        </w:rPr>
+      </w:pPr>
+      <w:r>
+        <w:rPr>
+          <w:b/>
+          <w:bCs/>
+          <w:sz w:val="24"/>
+          <w:szCs w:val="24"/>
+          <w:lang w:val="es-AR"/>
+        </w:rPr>
+        <w:t>Introducción a .NET y su Aplicación en Inteligencia Artificial</w:t>
+      </w:r>
+    </w:p>
+    <w:p>
+      <w:pPr>
+        <w:jc w:val="both"/>
+        <w:rPr>
+          <w:lang w:val="es-AR"/>
+        </w:rPr>
+      </w:pPr>
+    </w:p>
+    <w:p>
+      <w:pPr>
+        <w:jc w:val="both"/>
+        <w:rPr>
+          <w:lang w:val="es-AR"/>
+        </w:rPr>
+      </w:pPr>
+      <w:r>
+        <w:rPr>
+          <w:lang w:val="es-AR"/>
+        </w:rPr>
+        <w:t xml:space="preserve">.NET es un marco de desarrollo de software creado por </w:t>
+      </w:r>
+      <w:r>
+        <w:rPr>
+          <w:b/>
+          <w:bCs/>
+          <w:lang w:val="es-AR"/>
+        </w:rPr>
+        <w:t>Microsoft</w:t>
+      </w:r>
+      <w:r>
+        <w:rPr>
+          <w:lang w:val="es-AR"/>
+        </w:rPr>
+        <w:t xml:space="preserve"> que ofrece un entorno unificado para construir aplicaciones en </w:t>
+      </w:r>
+      <w:r>
+        <w:rPr>
+          <w:b/>
+          <w:bCs/>
+          <w:lang w:val="es-AR"/>
+        </w:rPr>
+        <w:t>múltiples plataformas y lenguajes</w:t>
+      </w:r>
+      <w:r>
+        <w:rPr>
+          <w:lang w:val="es-AR"/>
+        </w:rPr>
+        <w:t xml:space="preserve"> de programación. Desde su lanzamiento, .NET se ha convertido en una opción popular debido a su flexibilidad, rendimiento y amplio conjunto de herramientas.</w:t>
+      </w:r>
+    </w:p>
+    <w:p>
+      <w:pPr>
+        <w:jc w:val="both"/>
+        <w:rPr>
+          <w:lang w:val="es-AR"/>
+        </w:rPr>
+      </w:pPr>
+    </w:p>
+    <w:p>
+      <w:pPr>
+        <w:jc w:val="both"/>
+        <w:rPr>
+          <w:lang w:val="es-AR"/>
+        </w:rPr>
+      </w:pPr>
+      <w:r>
+        <w:rPr>
+          <w:lang w:val="es-AR"/>
+        </w:rPr>
+        <w:lastRenderedPageBreak/>
+        <w:t xml:space="preserve">La integración de inteligencia artificial (IA) en aplicaciones .NET se ha vuelto cada vez más importante en diversos campos. Con bibliotecas como </w:t>
+      </w:r>
+      <w:r>
+        <w:rPr>
+          <w:b/>
+          <w:bCs/>
+          <w:lang w:val="es-AR"/>
+        </w:rPr>
+        <w:t>ML.NET y TensorFlow.NET</w:t>
+      </w:r>
+      <w:r>
+        <w:rPr>
+          <w:lang w:val="es-AR"/>
+        </w:rPr>
+        <w:t xml:space="preserve">, los desarrolladores pueden implementar modelos de </w:t>
+      </w:r>
+      <w:r>
+        <w:rPr>
+          <w:b/>
+          <w:bCs/>
+          <w:lang w:val="es-AR"/>
+        </w:rPr>
+        <w:t xml:space="preserve">machine </w:t>
+      </w:r>
+      <w:proofErr w:type="spellStart"/>
+      <w:r>
+        <w:rPr>
+          <w:b/>
+          <w:bCs/>
+          <w:lang w:val="es-AR"/>
+        </w:rPr>
+        <w:t>learning</w:t>
+      </w:r>
+      <w:proofErr w:type="spellEnd"/>
+      <w:r>
+        <w:rPr>
+          <w:b/>
+          <w:bCs/>
+          <w:lang w:val="es-AR"/>
+        </w:rPr>
+        <w:t xml:space="preserve"> y </w:t>
+      </w:r>
+      <w:proofErr w:type="spellStart"/>
+      <w:r>
+        <w:rPr>
+          <w:b/>
+          <w:bCs/>
+          <w:lang w:val="es-AR"/>
+        </w:rPr>
+        <w:t>deep</w:t>
+      </w:r>
+      <w:proofErr w:type="spellEnd"/>
+      <w:r>
+        <w:rPr>
+          <w:b/>
+          <w:bCs/>
+          <w:lang w:val="es-AR"/>
+        </w:rPr>
+        <w:t xml:space="preserve"> </w:t>
+      </w:r>
+      <w:proofErr w:type="spellStart"/>
+      <w:r>
+        <w:rPr>
+          <w:b/>
+          <w:bCs/>
+          <w:lang w:val="es-AR"/>
+        </w:rPr>
+        <w:t>learning</w:t>
+      </w:r>
+      <w:proofErr w:type="spellEnd"/>
+      <w:r>
+        <w:rPr>
+          <w:lang w:val="es-AR"/>
+        </w:rPr>
+        <w:t xml:space="preserve"> directamente en sus aplicaciones .NET. Esto abre nuevas oportunidades para </w:t>
+      </w:r>
+      <w:r>
+        <w:rPr>
+          <w:b/>
+          <w:bCs/>
+          <w:lang w:val="es-AR"/>
+        </w:rPr>
+        <w:t>automatizar tareas, analizar datos y crear experiencias</w:t>
+      </w:r>
+      <w:r>
+        <w:rPr>
+          <w:lang w:val="es-AR"/>
+        </w:rPr>
+        <w:t xml:space="preserve"> de usuario más personalizadas y sofisticadas.</w:t>
+      </w:r>
+    </w:p>
+    <w:p>
+      <w:pPr>
+        <w:jc w:val="both"/>
+        <w:rPr>
+          <w:lang w:val="es-AR"/>
+        </w:rPr>
+      </w:pPr>
+    </w:p>
+    <w:p>
+      <w:pPr>
+        <w:jc w:val="both"/>
+        <w:rPr>
+          <w:lang w:val="es-AR"/>
+        </w:rPr>
+      </w:pPr>
+      <w:r>
+        <w:rPr>
+          <w:lang w:val="es-AR"/>
+        </w:rPr>
+        <w:t xml:space="preserve">Al aprovechar las capacidades de IA en .NET, las organizaciones pueden mejorar la </w:t>
+      </w:r>
+      <w:r>
+        <w:rPr>
+          <w:b/>
+          <w:bCs/>
+          <w:lang w:val="es-AR"/>
+        </w:rPr>
+        <w:t>eficiencia operativa</w:t>
+      </w:r>
+      <w:r>
+        <w:rPr>
+          <w:lang w:val="es-AR"/>
+        </w:rPr>
+        <w:t xml:space="preserve">, descubrir conocimientos ocultos en </w:t>
+      </w:r>
+      <w:r>
+        <w:rPr>
+          <w:b/>
+          <w:bCs/>
+          <w:lang w:val="es-AR"/>
+        </w:rPr>
+        <w:t>grandes volúmenes de d</w:t>
+      </w:r>
+      <w:r>
+        <w:rPr>
+          <w:lang w:val="es-AR"/>
+        </w:rPr>
+        <w:t xml:space="preserve">atos y ofrecer productos y servicios </w:t>
+      </w:r>
+      <w:r>
+        <w:rPr>
+          <w:b/>
+          <w:bCs/>
+          <w:lang w:val="es-AR"/>
+        </w:rPr>
+        <w:t>más inteligentes y adaptables</w:t>
+      </w:r>
+      <w:r>
+        <w:rPr>
+          <w:lang w:val="es-AR"/>
+        </w:rPr>
+        <w:t xml:space="preserve"> a las necesidades del usuario. En resumen, la combinación de .NET e IA representa un poderoso conjunto de herramientas para el desarrollo de aplicaciones modernas e innovadoras.</w:t>
+      </w:r>
+    </w:p>
+    <w:p>
+      <w:pPr>
+        <w:jc w:val="both"/>
+        <w:rPr>
+          <w:highlight w:val="yellow"/>
+          <w:lang w:val="es-AR"/>
+        </w:rPr>
+      </w:pPr>
+    </w:p>
+    <w:p>
+      <w:pPr>
+        <w:jc w:val="both"/>
+        <w:rPr>
+          <w:highlight w:val="yellow"/>
+        </w:rPr>
+      </w:pPr>
+    </w:p>
+    <w:p>
+      <w:pPr>
+        <w:jc w:val="both"/>
+        <w:rPr>
+          <w:lang w:val="es-AR"/>
+        </w:rPr>
+      </w:pPr>
+      <w:r>
+        <w:rPr>
+          <w:lang w:val="es-AR"/>
+        </w:rPr>
+        <w:t xml:space="preserve">En el desarrollo de nuestra aplicación de reconocimiento de emociones faciales utilizando inteligencia artificial, </w:t>
+      </w:r>
+      <w:r>
+        <w:rPr>
+          <w:lang w:val="es-AR"/>
+        </w:rPr>
+        <w:t>ya avanzamos</w:t>
+      </w:r>
+      <w:r>
+        <w:rPr>
+          <w:lang w:val="es-AR"/>
+        </w:rPr>
+        <w:t xml:space="preserve"> significativamente en varias </w:t>
+      </w:r>
+      <w:r>
+        <w:rPr>
+          <w:b/>
+          <w:bCs/>
+          <w:lang w:val="es-AR"/>
+        </w:rPr>
+        <w:t>áreas clave</w:t>
+      </w:r>
+      <w:r>
+        <w:rPr>
+          <w:lang w:val="es-AR"/>
+        </w:rPr>
+        <w:t xml:space="preserve">. A continuación, se detalla el estado actual del proyecto, incluyendo los logros alcanzados, las herramientas empleadas y las </w:t>
+      </w:r>
+      <w:r>
+        <w:rPr>
+          <w:b/>
+          <w:bCs/>
+          <w:lang w:val="es-AR"/>
+        </w:rPr>
+        <w:t>próximas etapas</w:t>
+      </w:r>
+      <w:r>
+        <w:rPr>
+          <w:lang w:val="es-AR"/>
+        </w:rPr>
+        <w:t xml:space="preserve"> de desarrollo.</w:t>
+      </w:r>
+    </w:p>
+    <w:p>
+      <w:pPr>
+        <w:jc w:val="both"/>
+        <w:rPr>
+          <w:lang w:val="es-AR"/>
+        </w:rPr>
+      </w:pPr>
+    </w:p>
+    <w:p>
+      <w:pPr>
+        <w:jc w:val="both"/>
+        <w:rPr>
+          <w:lang w:val="es-AR"/>
+        </w:rPr>
+      </w:pPr>
+    </w:p>
+    <w:p>
+      <w:pPr>
+        <w:jc w:val="both"/>
+        <w:rPr>
+          <w:b/>
+          <w:bCs/>
+          <w:sz w:val="24"/>
+          <w:szCs w:val="24"/>
+          <w:lang w:val="es-AR"/>
+        </w:rPr>
+      </w:pPr>
+      <w:r>
+        <w:rPr>
+          <w:b/>
+          <w:bCs/>
+          <w:sz w:val="24"/>
+          <w:szCs w:val="24"/>
+          <w:lang w:val="es-AR"/>
+        </w:rPr>
+        <w:t>1.</w:t>
+      </w:r>
+      <w:r>
+        <w:rPr>
+          <w:b/>
+          <w:bCs/>
+          <w:sz w:val="24"/>
+          <w:szCs w:val="24"/>
+          <w:lang w:val="es-AR"/>
+        </w:rPr>
+        <w:t xml:space="preserve"> </w:t>
+      </w:r>
+      <w:r>
+        <w:rPr>
+          <w:b/>
+          <w:bCs/>
+          <w:sz w:val="24"/>
+          <w:szCs w:val="24"/>
+          <w:lang w:val="es-AR"/>
+        </w:rPr>
+        <w:tab/>
+      </w:r>
+      <w:r>
+        <w:rPr>
+          <w:b/>
+          <w:bCs/>
+          <w:sz w:val="24"/>
+          <w:szCs w:val="24"/>
+          <w:lang w:val="es-AR"/>
+        </w:rPr>
+        <w:t>Herramientas y Tecnologías Utilizadas</w:t>
+      </w:r>
+    </w:p>
+    <w:p>
+      <w:pPr>
+        <w:spacing w:before="100" w:beforeAutospacing="1" w:after="100" w:afterAutospacing="1" w:line="240" w:lineRule="auto"/>
+        <w:jc w:val="both"/>
+        <w:rPr>
+          <w:rFonts w:eastAsia="Times New Roman"/>
+          <w:lang w:val="es-AR" w:eastAsia="es-AR"/>
+        </w:rPr>
+      </w:pPr>
+      <w:r>
+        <w:rPr>
+          <w:rFonts w:eastAsia="Times New Roman"/>
+          <w:b/>
+          <w:bCs/>
+          <w:lang w:val="es-AR" w:eastAsia="es-AR"/>
+        </w:rPr>
+        <w:t>.NET:</w:t>
+      </w:r>
+    </w:p>
+    <w:p>
+      <w:pPr>
+        <w:spacing w:before="100" w:beforeAutospacing="1" w:after="100" w:afterAutospacing="1" w:line="240" w:lineRule="auto"/>
+        <w:ind w:firstLine="720"/>
+        <w:jc w:val="both"/>
+        <w:rPr>
+          <w:rFonts w:eastAsia="Times New Roman"/>
+          <w:lang w:val="es-AR" w:eastAsia="es-AR"/>
+        </w:rPr>
+      </w:pPr>
+      <w:r>
+        <w:rPr>
+          <w:rFonts w:eastAsia="Times New Roman"/>
+          <w:lang w:val="es-AR" w:eastAsia="es-AR"/>
+        </w:rPr>
+        <w:t>Hemos utilizado el marco de trabajo .NET, que proporciona un entorno de desarrollo robusto y escalable para la creación de aplicaciones de alta calidad. .NET ha sido fundamental para la integración de componentes y servicios, facilitando la implementación de nuestro modelo de IA en la aplicación.</w:t>
+      </w:r>
+    </w:p>
+    <w:p>
+      <w:pPr>
+        <w:spacing w:before="100" w:beforeAutospacing="1" w:after="100" w:afterAutospacing="1" w:line="240" w:lineRule="auto"/>
+        <w:jc w:val="both"/>
+        <w:rPr>
+          <w:rFonts w:eastAsia="Times New Roman"/>
+          <w:lang w:val="es-AR" w:eastAsia="es-AR"/>
+        </w:rPr>
+      </w:pPr>
+      <w:r>
+        <w:rPr>
+          <w:rFonts w:eastAsia="Times New Roman"/>
+          <w:b/>
+          <w:bCs/>
+          <w:lang w:val="es-AR" w:eastAsia="es-AR"/>
+        </w:rPr>
+        <w:t>Visual Studio:</w:t>
+      </w:r>
+    </w:p>
+    <w:p>
+      <w:pPr>
+        <w:spacing w:before="100" w:beforeAutospacing="1" w:after="100" w:afterAutospacing="1" w:line="240" w:lineRule="auto"/>
+        <w:ind w:firstLine="720"/>
+        <w:jc w:val="both"/>
+        <w:rPr>
+          <w:rFonts w:eastAsia="Times New Roman"/>
+          <w:lang w:val="es-AR" w:eastAsia="es-AR"/>
+        </w:rPr>
+      </w:pPr>
+      <w:r>
+        <w:rPr>
+          <w:rFonts w:eastAsia="Times New Roman"/>
+          <w:lang w:val="es-AR" w:eastAsia="es-AR"/>
+        </w:rPr>
+        <w:t>Visual Studio ha sido nuestro entorno de desarrollo integrado (IDE) principal, proporcionando un conjunto completo de herramientas para codificación, depuración y pruebas. Su integración con Git y otras herramientas de control de versiones ha mejorado nuestra eficiencia en la gestión del código y la colaboración en el equipo.</w:t>
+      </w:r>
+    </w:p>
+    <w:p>
+      <w:pPr>
+        <w:spacing w:before="100" w:beforeAutospacing="1" w:after="100" w:afterAutospacing="1" w:line="240" w:lineRule="auto"/>
+        <w:jc w:val="both"/>
+        <w:rPr>
+          <w:rFonts w:eastAsia="Times New Roman"/>
+          <w:b/>
+          <w:bCs/>
+          <w:lang w:val="es-AR" w:eastAsia="es-AR"/>
+        </w:rPr>
+      </w:pPr>
+      <w:r>
+        <w:rPr>
+          <w:rFonts w:eastAsia="Times New Roman"/>
+          <w:b/>
+          <w:bCs/>
+          <w:lang w:val="es-AR" w:eastAsia="es-AR"/>
+        </w:rPr>
+        <w:t>GitHub:</w:t>
+      </w:r>
+    </w:p>
+    <w:p>
+      <w:pPr>
+        <w:spacing w:before="100" w:beforeAutospacing="1" w:after="100" w:afterAutospacing="1" w:line="240" w:lineRule="auto"/>
+        <w:jc w:val="both"/>
+        <w:rPr>
+          <w:rFonts w:eastAsia="Times New Roman"/>
+          <w:lang w:val="es-AR" w:eastAsia="es-AR"/>
+        </w:rPr>
+      </w:pPr>
+      <w:r>
+        <w:rPr>
+          <w:rFonts w:eastAsia="Times New Roman"/>
+          <w:lang w:val="es-AR" w:eastAsia="es-AR"/>
+        </w:rPr>
+        <w:t xml:space="preserve">    GitHub ha sido nuestra plataforma principal para el control de versiones y la colaboración en el desarrollo del proyecto. Utilizando Git, hemos gestionado eficientemente el código fuente, facilitado la colaboración entre los miembros del equipo, y mantenido un historial detallado de los cambios realizados. Además, GitHub </w:t>
+      </w:r>
+      <w:proofErr w:type="spellStart"/>
+      <w:r>
+        <w:rPr>
+          <w:rFonts w:eastAsia="Times New Roman"/>
+          <w:lang w:val="es-AR" w:eastAsia="es-AR"/>
+        </w:rPr>
+        <w:t>Actions</w:t>
+      </w:r>
+      <w:proofErr w:type="spellEnd"/>
+      <w:r>
+        <w:rPr>
+          <w:rFonts w:eastAsia="Times New Roman"/>
+          <w:lang w:val="es-AR" w:eastAsia="es-AR"/>
+        </w:rPr>
+        <w:t xml:space="preserve"> nos ha permitido automatizar procesos de integración continua y despliegue.</w:t>
+      </w:r>
+    </w:p>
+    <w:p>
+      <w:pPr>
+        <w:jc w:val="both"/>
+        <w:rPr>
+          <w:b/>
+          <w:bCs/>
+          <w:sz w:val="24"/>
+          <w:szCs w:val="24"/>
+          <w:lang w:val="es-AR"/>
+        </w:rPr>
+      </w:pPr>
+    </w:p>
+    <w:p>
+      <w:pPr>
+        <w:jc w:val="both"/>
+        <w:rPr>
+          <w:lang w:val="es-AR"/>
+        </w:rPr>
+      </w:pPr>
+    </w:p>
+    <w:p>
+      <w:pPr>
+        <w:jc w:val="both"/>
+        <w:rPr>
+          <w:b/>
+          <w:bCs/>
+          <w:lang w:val="es-AR"/>
+        </w:rPr>
+      </w:pPr>
+      <w:r>
+        <w:rPr>
+          <w:lang w:val="es-AR"/>
+        </w:rPr>
+        <w:t xml:space="preserve">    </w:t>
+      </w:r>
+      <w:r>
+        <w:rPr>
+          <w:b/>
+          <w:bCs/>
+          <w:lang w:val="es-AR"/>
+        </w:rPr>
+        <w:t>ML.NET:</w:t>
+      </w:r>
+    </w:p>
+    <w:p>
+      <w:pPr>
+        <w:jc w:val="both"/>
+        <w:rPr>
+          <w:lang w:val="es-AR"/>
+        </w:rPr>
+      </w:pPr>
+      <w:r>
+        <w:rPr>
+          <w:lang w:val="es-AR"/>
+        </w:rPr>
+        <w:t xml:space="preserve">        </w:t>
+      </w:r>
+      <w:r>
+        <w:rPr>
+          <w:lang w:val="es-AR"/>
+        </w:rPr>
+        <w:t>Se ha</w:t>
+      </w:r>
+      <w:r>
+        <w:rPr>
+          <w:lang w:val="es-AR"/>
+        </w:rPr>
+        <w:t xml:space="preserve"> utilizado ML.NET, una biblioteca de machine </w:t>
+      </w:r>
+      <w:proofErr w:type="spellStart"/>
+      <w:r>
+        <w:rPr>
+          <w:lang w:val="es-AR"/>
+        </w:rPr>
+        <w:t>learning</w:t>
+      </w:r>
+      <w:proofErr w:type="spellEnd"/>
+      <w:r>
+        <w:rPr>
+          <w:lang w:val="es-AR"/>
+        </w:rPr>
+        <w:t xml:space="preserve"> de código abierto para .NET, que facilita la integración de modelos de aprendizaje automático en aplicaciones .NET. </w:t>
+      </w:r>
+      <w:r>
+        <w:rPr>
+          <w:lang w:val="es-AR"/>
+        </w:rPr>
+        <w:lastRenderedPageBreak/>
+        <w:t>ML.NET nos ha permitido entrenar y evaluar modelos de manera eficiente, integrándolos directamente en nuestra aplicación.</w:t>
+      </w:r>
+    </w:p>
+    <w:p>
+      <w:pPr>
+        <w:jc w:val="both"/>
+        <w:rPr>
+          <w:lang w:val="es-AR"/>
+        </w:rPr>
+      </w:pPr>
+    </w:p>
+    <w:p>
+      <w:pPr>
+        <w:jc w:val="both"/>
+        <w:rPr>
+          <w:b/>
+          <w:bCs/>
+          <w:lang w:val="es-AR"/>
+        </w:rPr>
+      </w:pPr>
+      <w:r>
+        <w:rPr>
+          <w:lang w:val="es-AR"/>
+        </w:rPr>
+        <w:t xml:space="preserve">    </w:t>
+      </w:r>
+      <w:proofErr w:type="spellStart"/>
+      <w:r>
+        <w:rPr>
+          <w:b/>
+          <w:bCs/>
+          <w:lang w:val="es-AR"/>
+        </w:rPr>
+        <w:t>TensorFlow</w:t>
+      </w:r>
+      <w:proofErr w:type="spellEnd"/>
+      <w:r>
+        <w:rPr>
+          <w:b/>
+          <w:bCs/>
+          <w:lang w:val="es-AR"/>
+        </w:rPr>
+        <w:t>:</w:t>
+      </w:r>
+    </w:p>
+    <w:p>
+      <w:pPr>
+        <w:jc w:val="both"/>
+        <w:rPr>
+          <w:lang w:val="es-AR"/>
+        </w:rPr>
+      </w:pPr>
+      <w:r>
+        <w:rPr>
+          <w:lang w:val="es-AR"/>
+        </w:rPr>
+        <w:t xml:space="preserve">        </w:t>
+      </w:r>
+      <w:proofErr w:type="spellStart"/>
+      <w:r>
+        <w:rPr>
+          <w:lang w:val="es-AR"/>
+        </w:rPr>
+        <w:t>TensorFlow</w:t>
+      </w:r>
+      <w:proofErr w:type="spellEnd"/>
+      <w:r>
+        <w:rPr>
+          <w:lang w:val="es-AR"/>
+        </w:rPr>
+        <w:t xml:space="preserve"> se ha empleado para la creación y entrenamiento de modelos de aprendizaje profundo. Aprovechamos su capacidad para manejar grandes volúmenes de datos y su robustez en la implementación de redes neuronales convolucionales (CNN) para el reconocimiento de emociones faciales.</w:t>
+      </w:r>
+    </w:p>
+    <w:p>
+      <w:pPr>
+        <w:jc w:val="both"/>
+        <w:rPr>
+          <w:lang w:val="es-AR"/>
+        </w:rPr>
+      </w:pPr>
+    </w:p>
+    <w:p>
+      <w:pPr>
+        <w:jc w:val="both"/>
+        <w:rPr>
+          <w:b/>
+          <w:bCs/>
+          <w:sz w:val="24"/>
+          <w:szCs w:val="24"/>
+          <w:lang w:val="es-AR"/>
+        </w:rPr>
+      </w:pPr>
+      <w:r>
+        <w:rPr>
+          <w:b/>
+          <w:bCs/>
+          <w:sz w:val="24"/>
+          <w:szCs w:val="24"/>
+          <w:lang w:val="es-AR"/>
+        </w:rPr>
+        <w:t xml:space="preserve">2. </w:t>
+      </w:r>
+      <w:r>
+        <w:rPr>
+          <w:b/>
+          <w:bCs/>
+          <w:sz w:val="24"/>
+          <w:szCs w:val="24"/>
+          <w:lang w:val="es-AR"/>
+        </w:rPr>
+        <w:tab/>
+      </w:r>
+      <w:r>
+        <w:rPr>
+          <w:b/>
+          <w:bCs/>
+          <w:sz w:val="24"/>
+          <w:szCs w:val="24"/>
+          <w:lang w:val="es-AR"/>
+        </w:rPr>
+        <w:t>Hitos</w:t>
+      </w:r>
+      <w:r>
+        <w:rPr>
+          <w:b/>
+          <w:bCs/>
+          <w:sz w:val="24"/>
+          <w:szCs w:val="24"/>
+          <w:lang w:val="es-AR"/>
+        </w:rPr>
+        <w:t xml:space="preserve"> Alcanzados</w:t>
+      </w:r>
+      <w:r>
+        <w:rPr>
+          <w:b/>
+          <w:bCs/>
+          <w:sz w:val="24"/>
+          <w:szCs w:val="24"/>
+          <w:lang w:val="es-AR"/>
+        </w:rPr>
+        <w:t xml:space="preserve"> (en orden cronológico)</w:t>
+      </w:r>
+    </w:p>
+    <w:p>
+      <w:pPr>
+        <w:jc w:val="both"/>
+        <w:rPr>
+          <w:lang w:val="es-AR"/>
+        </w:rPr>
+      </w:pPr>
+    </w:p>
+    <w:p>
+      <w:pPr>
+        <w:jc w:val="both"/>
+        <w:rPr>
+          <w:b/>
+          <w:bCs/>
+          <w:lang w:val="es-AR"/>
+        </w:rPr>
+      </w:pPr>
+      <w:r>
+        <w:rPr>
+          <w:lang w:val="es-AR"/>
+        </w:rPr>
+        <w:t xml:space="preserve">    </w:t>
+      </w:r>
+      <w:r>
+        <w:rPr>
+          <w:b/>
+          <w:bCs/>
+          <w:lang w:val="es-AR"/>
+        </w:rPr>
+        <w:t>Modelo de Reconocimiento de Emociones Entrenado:</w:t>
+      </w:r>
+    </w:p>
+    <w:p>
+      <w:pPr>
+        <w:jc w:val="both"/>
+        <w:rPr>
+          <w:lang w:val="es-AR"/>
+        </w:rPr>
+      </w:pPr>
+      <w:r>
+        <w:rPr>
+          <w:lang w:val="es-AR"/>
+        </w:rPr>
+        <w:t xml:space="preserve">        </w:t>
+      </w:r>
+      <w:r>
+        <w:rPr>
+          <w:lang w:val="es-AR"/>
+        </w:rPr>
+        <w:t>Completamos</w:t>
+      </w:r>
+      <w:r>
+        <w:rPr>
+          <w:lang w:val="es-AR"/>
+        </w:rPr>
+        <w:t xml:space="preserve"> el entrenamiento del modelo de reconocimiento de emociones faciales, utilizando datasets bien establecidos. El modelo ha mostrado una precisión satisfactoria en la identificación de diferentes emociones, tales como felicidad, tristeza, enojo, sorpresa y neutralidad.</w:t>
+      </w:r>
+    </w:p>
+    <w:p>
+      <w:pPr>
+        <w:jc w:val="both"/>
+        <w:rPr>
+          <w:lang w:val="es-AR"/>
+        </w:rPr>
+      </w:pPr>
+    </w:p>
+    <w:p>
+      <w:pPr>
+        <w:jc w:val="both"/>
+        <w:rPr>
+          <w:b/>
+          <w:bCs/>
+          <w:lang w:val="es-AR"/>
+        </w:rPr>
+      </w:pPr>
+      <w:r>
+        <w:rPr>
+          <w:lang w:val="es-AR"/>
+        </w:rPr>
+        <w:t xml:space="preserve">    </w:t>
+      </w:r>
+      <w:r>
+        <w:rPr>
+          <w:b/>
+          <w:bCs/>
+          <w:lang w:val="es-AR"/>
+        </w:rPr>
+        <w:t>Interfaz Visual Mínima:</w:t>
+      </w:r>
+    </w:p>
+    <w:p>
+      <w:pPr>
+        <w:jc w:val="both"/>
+        <w:rPr>
+          <w:lang w:val="es-AR"/>
+        </w:rPr>
+      </w:pPr>
+      <w:r>
+        <w:rPr>
+          <w:lang w:val="es-AR"/>
+        </w:rPr>
+        <w:t xml:space="preserve">        Se ha desarrollado una interfaz de usuario mínima que permite a los usuarios cargar imágenes y obtener resultados del reconocimiento de emociones. La interfaz es funcional y proporciona una experiencia básica para la interacción con el modelo.</w:t>
+      </w:r>
+    </w:p>
+    <w:p>
+      <w:pPr>
+        <w:jc w:val="both"/>
+        <w:rPr>
+          <w:lang w:val="es-AR"/>
+        </w:rPr>
+      </w:pPr>
+    </w:p>
+    <w:p>
+      <w:pPr>
+        <w:jc w:val="both"/>
+        <w:rPr>
+          <w:b/>
+          <w:bCs/>
+          <w:lang w:val="es-AR"/>
+        </w:rPr>
+      </w:pPr>
+      <w:r>
+        <w:rPr>
+          <w:lang w:val="es-AR"/>
+        </w:rPr>
+        <w:t xml:space="preserve">    </w:t>
+      </w:r>
+      <w:r>
+        <w:rPr>
+          <w:b/>
+          <w:bCs/>
+          <w:lang w:val="es-AR"/>
+        </w:rPr>
+        <w:t>Integración del Modelo:</w:t>
+      </w:r>
+    </w:p>
+    <w:p>
+      <w:pPr>
+        <w:jc w:val="both"/>
+        <w:rPr>
+          <w:lang w:val="es-AR"/>
+        </w:rPr>
+      </w:pPr>
+      <w:r>
+        <w:rPr>
+          <w:lang w:val="es-AR"/>
+        </w:rPr>
+        <w:t xml:space="preserve">        El modelo entrenado ha sido integrado exitosamente en la aplicación .NET, permitiendo el procesamiento de imágenes y la clasificación de emociones en tiempo real.</w:t>
+      </w:r>
+    </w:p>
+    <w:p>
+      <w:pPr>
+        <w:jc w:val="both"/>
+        <w:rPr>
+          <w:lang w:val="es-AR"/>
+        </w:rPr>
+      </w:pPr>
+    </w:p>
+    <w:p>
+      <w:pPr>
+        <w:jc w:val="both"/>
+        <w:rPr>
+          <w:b/>
+          <w:bCs/>
+          <w:sz w:val="24"/>
+          <w:szCs w:val="24"/>
+          <w:lang w:val="es-AR"/>
+        </w:rPr>
+      </w:pPr>
+      <w:r>
+        <w:rPr>
+          <w:b/>
+          <w:bCs/>
+          <w:sz w:val="24"/>
+          <w:szCs w:val="24"/>
+          <w:lang w:val="es-AR"/>
+        </w:rPr>
+        <w:t xml:space="preserve">3. </w:t>
+      </w:r>
+      <w:r>
+        <w:rPr>
+          <w:b/>
+          <w:bCs/>
+          <w:sz w:val="24"/>
+          <w:szCs w:val="24"/>
+          <w:lang w:val="es-AR"/>
+        </w:rPr>
+        <w:tab/>
+      </w:r>
+      <w:r>
+        <w:rPr>
+          <w:b/>
+          <w:bCs/>
+          <w:sz w:val="24"/>
+          <w:szCs w:val="24"/>
+          <w:lang w:val="es-AR"/>
+        </w:rPr>
+        <w:t>Próximas Etapas de Desarrollo</w:t>
+      </w:r>
+      <w:r>
+        <w:rPr>
+          <w:b/>
+          <w:bCs/>
+          <w:sz w:val="24"/>
+          <w:szCs w:val="24"/>
+          <w:lang w:val="es-AR"/>
+        </w:rPr>
+        <w:t xml:space="preserve"> (futuros hitos alcanzados)</w:t>
+      </w:r>
+    </w:p>
+    <w:p>
+      <w:pPr>
+        <w:jc w:val="both"/>
+        <w:rPr>
+          <w:b/>
+          <w:bCs/>
+          <w:lang w:val="es-AR"/>
+        </w:rPr>
+      </w:pPr>
+    </w:p>
+    <w:p>
+      <w:pPr>
+        <w:jc w:val="both"/>
+        <w:rPr>
+          <w:lang w:val="es-AR"/>
+        </w:rPr>
+      </w:pPr>
+      <w:r>
+        <w:rPr>
+          <w:b/>
+          <w:bCs/>
+          <w:lang w:val="es-AR"/>
+        </w:rPr>
+        <w:t xml:space="preserve">    Afinamiento de la Interfaz de Usuario</w:t>
+      </w:r>
+      <w:r>
+        <w:rPr>
+          <w:lang w:val="es-AR"/>
+        </w:rPr>
+        <w:t>:</w:t>
+      </w:r>
+    </w:p>
+    <w:p>
+      <w:pPr>
+        <w:jc w:val="both"/>
+        <w:rPr>
+          <w:lang w:val="es-AR"/>
+        </w:rPr>
+      </w:pPr>
+      <w:r>
+        <w:rPr>
+          <w:lang w:val="es-AR"/>
+        </w:rPr>
+        <w:t xml:space="preserve">        Mejoraremos la interfaz de usuario para que sea más intuitiva y visualmente atractiva. Esto incluye la optimización del diseño, la mejora de la experiencia del usuario y la incorporación de elementos visuales que faciliten la interpretación de los resultados.</w:t>
+      </w:r>
+    </w:p>
+    <w:p>
+      <w:pPr>
+        <w:jc w:val="both"/>
+        <w:rPr>
+          <w:lang w:val="es-AR"/>
+        </w:rPr>
+      </w:pPr>
+    </w:p>
+    <w:p>
+      <w:pPr>
+        <w:jc w:val="both"/>
+        <w:rPr>
+          <w:b/>
+          <w:bCs/>
+          <w:lang w:val="es-AR"/>
+        </w:rPr>
+      </w:pPr>
+      <w:r>
+        <w:rPr>
+          <w:lang w:val="es-AR"/>
+        </w:rPr>
+        <w:t xml:space="preserve">    </w:t>
+      </w:r>
+      <w:r>
+        <w:rPr>
+          <w:b/>
+          <w:bCs/>
+          <w:lang w:val="es-AR"/>
+        </w:rPr>
+        <w:t>Generación de Frases Correspondientes a las Emociones Detectadas</w:t>
+      </w:r>
+      <w:r>
+        <w:rPr>
+          <w:b/>
+          <w:bCs/>
+          <w:lang w:val="es-AR"/>
+        </w:rPr>
+        <w:t xml:space="preserve"> (memes)</w:t>
+      </w:r>
+      <w:r>
+        <w:rPr>
+          <w:b/>
+          <w:bCs/>
+          <w:lang w:val="es-AR"/>
+        </w:rPr>
+        <w:t>:</w:t>
+      </w:r>
+    </w:p>
+    <w:p>
+      <w:pPr>
+        <w:jc w:val="both"/>
+        <w:rPr>
+          <w:lang w:val="es-AR"/>
+        </w:rPr>
+      </w:pPr>
+      <w:r>
+        <w:rPr>
+          <w:lang w:val="es-AR"/>
+        </w:rPr>
+        <w:t xml:space="preserve">        Añadiremos una característica que generará frases correspondientes a las emociones detectadas. Por ejemplo, si el modelo reconoce una expresión de felicidad, la aplicación podría mostrar una frase como "</w:t>
+      </w:r>
+      <w:r>
+        <w:rPr>
+          <w:lang w:val="es-AR"/>
+        </w:rPr>
+        <w:t>Cuando el profe te tira flores en la revisión del trabajo</w:t>
+      </w:r>
+      <w:r>
+        <w:rPr>
+          <w:lang w:val="es-AR"/>
+        </w:rPr>
+        <w:t>".</w:t>
+      </w:r>
+    </w:p>
+    <w:p>
+      <w:pPr>
+        <w:jc w:val="both"/>
+        <w:rPr>
+          <w:lang w:val="es-AR"/>
+        </w:rPr>
+      </w:pPr>
+      <w:r>
+        <w:rPr>
+          <w:lang w:val="es-AR"/>
+        </w:rPr>
+        <w:t xml:space="preserve">        Esta funcionalidad requerirá la implementación de un sistema de mapeo entre emociones y frases predefinidas, asegurando que las respuestas sean contextualmente apropiadas y enriquecedoras para la experiencia del usuario.</w:t>
+      </w:r>
+    </w:p>
+    <w:p>
+      <w:pPr>
+        <w:jc w:val="both"/>
+        <w:rPr>
+          <w:lang w:val="es-AR"/>
+        </w:rPr>
+      </w:pPr>
+    </w:p>
+    <w:p>
+      <w:pPr>
+        <w:jc w:val="both"/>
+        <w:rPr>
+          <w:b/>
+          <w:bCs/>
+          <w:lang w:val="es-AR"/>
+        </w:rPr>
+      </w:pPr>
+      <w:r>
+        <w:rPr>
+          <w:b/>
+          <w:bCs/>
+          <w:lang w:val="es-AR"/>
+        </w:rPr>
+        <w:t>Clasificación del Reconocimiento</w:t>
+      </w:r>
+      <w:r>
+        <w:rPr>
+          <w:b/>
+          <w:bCs/>
+          <w:lang w:val="es-AR"/>
+        </w:rPr>
+        <w:t xml:space="preserve"> a manos del usuario</w:t>
+      </w:r>
+      <w:r>
+        <w:rPr>
+          <w:b/>
+          <w:bCs/>
+          <w:lang w:val="es-AR"/>
+        </w:rPr>
+        <w:t>:</w:t>
+      </w:r>
+    </w:p>
+    <w:p>
+      <w:pPr>
+        <w:jc w:val="both"/>
+        <w:rPr>
+          <w:lang w:val="es-AR"/>
+        </w:rPr>
+      </w:pPr>
+      <w:r>
+        <w:rPr>
+          <w:lang w:val="es-AR"/>
+        </w:rPr>
+        <w:t xml:space="preserve">        Implementaremos funcionalidades adicionales para clasificar el reconocimiento de emociones de manera más detallada. </w:t>
+      </w:r>
+      <w:r>
+        <w:rPr>
+          <w:lang w:val="es-AR"/>
+        </w:rPr>
+        <w:t>Queremos implementar un sistema de “rating” para poder presentar las frases que más gusten a los usuarios en base a su emoción.</w:t>
+      </w:r>
+    </w:p>
+    <w:p>
+      <w:pPr>
+        <w:jc w:val="both"/>
+        <w:rPr>
+          <w:lang w:val="es-AR"/>
+        </w:rPr>
+      </w:pPr>
+    </w:p>
+    <w:p>
+      <w:pPr>
+        <w:jc w:val="both"/>
+        <w:rPr>
+          <w:b/>
+          <w:bCs/>
+          <w:sz w:val="24"/>
+          <w:szCs w:val="24"/>
+          <w:lang w:val="es-AR"/>
+        </w:rPr>
+      </w:pPr>
+      <w:r>
+        <w:rPr>
+          <w:b/>
+          <w:bCs/>
+          <w:sz w:val="24"/>
+          <w:szCs w:val="24"/>
+          <w:lang w:val="es-AR"/>
+        </w:rPr>
+        <w:lastRenderedPageBreak/>
+        <w:t xml:space="preserve">4. </w:t>
+      </w:r>
+      <w:r>
+        <w:rPr>
+          <w:b/>
+          <w:bCs/>
+          <w:sz w:val="24"/>
+          <w:szCs w:val="24"/>
+          <w:lang w:val="es-AR"/>
+        </w:rPr>
+        <w:tab/>
+      </w:r>
+      <w:r>
+        <w:rPr>
+          <w:b/>
+          <w:bCs/>
+          <w:sz w:val="24"/>
+          <w:szCs w:val="24"/>
+          <w:lang w:val="es-AR"/>
+        </w:rPr>
+        <w:t>Desafíos y Consideraciones</w:t>
+      </w:r>
+      <w:r>
+        <w:rPr>
+          <w:b/>
+          <w:bCs/>
+          <w:sz w:val="24"/>
+          <w:szCs w:val="24"/>
+          <w:lang w:val="es-AR"/>
+        </w:rPr>
+        <w:t xml:space="preserve"> generales</w:t>
+      </w:r>
+    </w:p>
+    <w:p>
+      <w:pPr>
+        <w:jc w:val="both"/>
+        <w:rPr>
+          <w:lang w:val="es-AR"/>
+        </w:rPr>
+      </w:pPr>
+    </w:p>
+    <w:p>
+      <w:pPr>
+        <w:jc w:val="both"/>
+        <w:rPr>
+          <w:b/>
+          <w:bCs/>
+          <w:lang w:val="es-AR"/>
+        </w:rPr>
+      </w:pPr>
+      <w:r>
+        <w:rPr>
+          <w:lang w:val="es-AR"/>
+        </w:rPr>
+        <w:t xml:space="preserve">    </w:t>
+      </w:r>
+      <w:r>
+        <w:rPr>
+          <w:b/>
+          <w:bCs/>
+          <w:lang w:val="es-AR"/>
+        </w:rPr>
+        <w:t>Optimización del Rendimiento:</w:t>
+      </w:r>
+    </w:p>
+    <w:p>
+      <w:pPr>
+        <w:jc w:val="both"/>
+        <w:rPr>
+          <w:lang w:val="es-AR"/>
+        </w:rPr>
+      </w:pPr>
+      <w:r>
+        <w:rPr>
+          <w:lang w:val="es-AR"/>
+        </w:rPr>
+        <w:t xml:space="preserve">        A medida que añadimos nuevas funcionalidades, es crucial garantizar que el rendimiento de la aplicación no se vea afectado.</w:t>
+      </w:r>
+    </w:p>
+    <w:p>
+      <w:pPr>
+        <w:jc w:val="both"/>
+        <w:rPr>
+          <w:lang w:val="es-AR"/>
+        </w:rPr>
+      </w:pPr>
+    </w:p>
+    <w:p>
+      <w:pPr>
+        <w:jc w:val="both"/>
+        <w:rPr>
+          <w:b/>
+          <w:bCs/>
+          <w:lang w:val="es-AR"/>
+        </w:rPr>
+      </w:pPr>
+      <w:r>
+        <w:rPr>
+          <w:lang w:val="es-AR"/>
+        </w:rPr>
+        <w:t xml:space="preserve">    </w:t>
+      </w:r>
+      <w:r>
+        <w:rPr>
+          <w:b/>
+          <w:bCs/>
+          <w:lang w:val="es-AR"/>
+        </w:rPr>
+        <w:t>Precisión y Robustez del Modelo:</w:t>
+      </w:r>
+    </w:p>
+    <w:p>
+      <w:pPr>
+        <w:jc w:val="both"/>
+        <w:rPr>
+          <w:lang w:val="es-AR"/>
+        </w:rPr>
+      </w:pPr>
+      <w:r>
+        <w:rPr>
+          <w:lang w:val="es-AR"/>
+        </w:rPr>
+        <w:t xml:space="preserve">        Continuaremos afinando el modelo para mejorar su precisión y robustez frente a variaciones en las condiciones de iluminación, poses faciales y expresiones complejas.</w:t>
+      </w:r>
+    </w:p>
+    <w:p>
+      <w:pPr>
+        <w:jc w:val="both"/>
+        <w:rPr>
+          <w:lang w:val="es-AR"/>
+        </w:rPr>
+      </w:pPr>
+    </w:p>
+    <w:p>
+      <w:pPr>
+        <w:jc w:val="both"/>
+        <w:rPr>
+          <w:b/>
+          <w:bCs/>
+          <w:lang w:val="es-AR"/>
+        </w:rPr>
+      </w:pPr>
+      <w:r>
+        <w:rPr>
+          <w:lang w:val="es-AR"/>
+        </w:rPr>
+        <w:t xml:space="preserve">    </w:t>
+      </w:r>
+      <w:r>
+        <w:rPr>
+          <w:b/>
+          <w:bCs/>
+          <w:lang w:val="es-AR"/>
+        </w:rPr>
+        <w:t>Consideraciones Éticas y de Privacidad:</w:t>
+      </w:r>
+    </w:p>
+    <w:p>
+      <w:pPr>
+        <w:jc w:val="both"/>
+        <w:rPr>
+          <w:lang w:val="es-AR"/>
+        </w:rPr>
+      </w:pPr>
+      <w:r>
+        <w:rPr>
+          <w:lang w:val="es-AR"/>
+        </w:rPr>
+        <w:t xml:space="preserve">        </w:t>
+      </w:r>
+      <w:r>
+        <w:rPr>
+          <w:lang w:val="es-AR"/>
+        </w:rPr>
+        <w:t xml:space="preserve">Con las posibles </w:t>
+      </w:r>
+      <w:r>
+        <w:rPr>
+          <w:lang w:val="es-AR"/>
+        </w:rPr>
+        <w:t>mejoras y</w:t>
+      </w:r>
+      <w:r>
+        <w:rPr>
+          <w:lang w:val="es-AR"/>
+        </w:rPr>
+        <w:t xml:space="preserve"> evolución de las ideas del proyecto es muy posible que surjan dudas en base a la manipulación de los datos de los usuarios, siendo un tema delicado debido a que la función principal de la aplicación requiere del rostro </w:t>
+      </w:r>
+      <w:proofErr w:type="gramStart"/>
+      <w:r>
+        <w:rPr>
+          <w:lang w:val="es-AR"/>
+        </w:rPr>
+        <w:t>del mismo</w:t>
+      </w:r>
+      <w:proofErr w:type="gramEnd"/>
+    </w:p>
+    <w:p>
+      <w:pPr>
+        <w:jc w:val="both"/>
+        <w:rPr>
+          <w:lang w:val="es-AR"/>
+        </w:rPr>
+      </w:pPr>
+    </w:p>
+    <w:p>
+      <w:pPr>
+        <w:jc w:val="both"/>
+        <w:rPr>
+          <w:highlight w:val="yellow"/>
+          <w:lang w:val="es-AR"/>
+        </w:rPr>
+      </w:pPr>
+      <w:r>
+        <w:rPr>
+          <w:lang w:val="es-AR"/>
+        </w:rPr>
+        <w:t xml:space="preserve">Hasta ahora, el desarrollo de nuestra aplicación de reconocimiento de emociones faciales ha progresado de manera significativa, logrando un modelo funcional y una interfaz de usuario básica. Con la próxima fase de afinamiento y adición de funcionalidades, estamos en una posición sólida para mejorar aún más la experiencia del usuario y la precisión del reconocimiento emocional. Nos enfocaremos en asegurar que cada nueva característica se integre de manera </w:t>
+      </w:r>
+      <w:r>
+        <w:rPr>
+          <w:lang w:val="es-AR"/>
+        </w:rPr>
+        <w:t>eficiente.</w:t>
+      </w:r>
+      <w:r>
+        <w:rPr>
+          <w:lang w:val="es-AR"/>
+        </w:rPr>
+        <w:t xml:space="preserve"> </w:t>
+      </w:r>
+      <w:r>
+        <w:rPr>
+          <w:lang w:val="es-AR"/>
+        </w:rPr>
+        <w:t>O</w:t>
+      </w:r>
+      <w:r>
+        <w:rPr>
+          <w:lang w:val="es-AR"/>
+        </w:rPr>
+        <w:t>ptimizando tanto el rendimiento técnico como la satisfacción del usuario</w:t>
+      </w:r>
+    </w:p>
+    <w:p/>
+    <w:p>
+      <w:pPr>
+        <w:pStyle w:val="Ttulo1"/>
+        <w:jc w:val="both"/>
+      </w:pPr>
       <w:r>
         <w:t>Desarrollo de la Investigación</w:t>
       </w:r>
@@ -632,14 +2235,1263 @@
         <w:rPr>
           <w:highlight w:val="yellow"/>
         </w:rPr>
-        <w:t xml:space="preserve">&lt;Contenido de la investigación realizada incluyendo citas, links, código de ejemplo consistente con el </w:t>
-      </w:r>
-      <w:r>
+        <w:t>&lt;Contenido de la investigación realizada incluyendo citas, links, código de ejemplo consistente con el objetivo definido.&gt;</w:t>
+      </w:r>
+    </w:p>
+    <w:p>
+      <w:pPr>
+        <w:jc w:val="both"/>
+        <w:rPr>
+          <w:lang w:val="es-AR"/>
+        </w:rPr>
+      </w:pPr>
+    </w:p>
+    <w:p>
+      <w:pPr>
+        <w:jc w:val="both"/>
+        <w:rPr>
+          <w:b/>
+          <w:bCs/>
+          <w:sz w:val="24"/>
+          <w:szCs w:val="24"/>
+          <w:lang w:val="es-AR"/>
+        </w:rPr>
+      </w:pPr>
+      <w:r>
+        <w:rPr>
+          <w:b/>
+          <w:bCs/>
+          <w:sz w:val="24"/>
+          <w:szCs w:val="24"/>
+          <w:lang w:val="es-AR"/>
+        </w:rPr>
+        <w:t xml:space="preserve">Diferencias entre Deep </w:t>
+      </w:r>
+      <w:proofErr w:type="spellStart"/>
+      <w:r>
+        <w:rPr>
+          <w:b/>
+          <w:bCs/>
+          <w:sz w:val="24"/>
+          <w:szCs w:val="24"/>
+          <w:lang w:val="es-AR"/>
+        </w:rPr>
+        <w:t>Learning</w:t>
+      </w:r>
+      <w:proofErr w:type="spellEnd"/>
+      <w:r>
+        <w:rPr>
+          <w:b/>
+          <w:bCs/>
+          <w:sz w:val="24"/>
+          <w:szCs w:val="24"/>
+          <w:lang w:val="es-AR"/>
+        </w:rPr>
+        <w:t xml:space="preserve"> y Machine </w:t>
+      </w:r>
+      <w:proofErr w:type="spellStart"/>
+      <w:r>
+        <w:rPr>
+          <w:b/>
+          <w:bCs/>
+          <w:sz w:val="24"/>
+          <w:szCs w:val="24"/>
+          <w:lang w:val="es-AR"/>
+        </w:rPr>
+        <w:t>Learning</w:t>
+      </w:r>
+      <w:proofErr w:type="spellEnd"/>
+      <w:r>
+        <w:rPr>
+          <w:b/>
+          <w:bCs/>
+          <w:sz w:val="24"/>
+          <w:szCs w:val="24"/>
+          <w:lang w:val="es-AR"/>
+        </w:rPr>
+        <w:t xml:space="preserve"> y su Aplicación en el Proyecto</w:t>
+      </w:r>
+    </w:p>
+    <w:p>
+      <w:pPr>
+        <w:jc w:val="both"/>
+        <w:rPr>
+          <w:b/>
+          <w:bCs/>
+          <w:sz w:val="24"/>
+          <w:szCs w:val="24"/>
+          <w:lang w:val="es-AR"/>
+        </w:rPr>
+      </w:pPr>
+    </w:p>
+    <w:p>
+      <w:pPr>
+        <w:jc w:val="both"/>
+        <w:rPr>
+          <w:b/>
+          <w:bCs/>
+          <w:sz w:val="24"/>
+          <w:szCs w:val="24"/>
+          <w:lang w:val="en-US"/>
+        </w:rPr>
+      </w:pPr>
+      <w:r>
+        <w:rPr>
+          <w:b/>
+          <w:bCs/>
+          <w:sz w:val="24"/>
+          <w:szCs w:val="24"/>
+          <w:lang w:val="en-US"/>
+        </w:rPr>
+        <w:t>Deep Learning vs. Machine Learning</w:t>
+      </w:r>
+    </w:p>
+    <w:p>
+      <w:pPr>
+        <w:jc w:val="both"/>
+        <w:rPr>
+          <w:lang w:val="en-US"/>
+        </w:rPr>
+      </w:pPr>
+    </w:p>
+    <w:p>
+      <w:pPr>
+        <w:jc w:val="both"/>
+        <w:rPr>
+          <w:b/>
+          <w:bCs/>
+          <w:lang w:val="en-US"/>
+        </w:rPr>
+      </w:pPr>
+      <w:r>
+        <w:rPr>
+          <w:lang w:val="en-US"/>
+        </w:rPr>
+        <w:t xml:space="preserve">    </w:t>
+      </w:r>
+      <w:r>
+        <w:rPr>
+          <w:b/>
+          <w:bCs/>
+          <w:lang w:val="en-US"/>
+        </w:rPr>
+        <w:t>Machine Learning (ML):</w:t>
+      </w:r>
+    </w:p>
+    <w:p>
+      <w:pPr>
+        <w:jc w:val="both"/>
+        <w:rPr>
+          <w:lang w:val="es-AR"/>
+        </w:rPr>
+      </w:pPr>
+      <w:r>
+        <w:rPr>
+          <w:lang w:val="en-US"/>
+        </w:rPr>
+        <w:t xml:space="preserve">        </w:t>
+      </w:r>
+      <w:r>
+        <w:rPr>
+          <w:lang w:val="es-AR"/>
+        </w:rPr>
+        <w:t xml:space="preserve">Se centra en algoritmos que pueden </w:t>
+      </w:r>
+      <w:r>
+        <w:rPr>
+          <w:b/>
+          <w:bCs/>
+          <w:lang w:val="es-AR"/>
+        </w:rPr>
+        <w:t>aprender de datos y hacer predicciones</w:t>
+      </w:r>
+      <w:r>
+        <w:rPr>
+          <w:lang w:val="es-AR"/>
+        </w:rPr>
+        <w:t xml:space="preserve"> o tomar decisiones basadas en esos datos.</w:t>
+      </w:r>
+    </w:p>
+    <w:p>
+      <w:pPr>
+        <w:jc w:val="both"/>
+        <w:rPr>
+          <w:lang w:val="es-AR"/>
+        </w:rPr>
+      </w:pPr>
+      <w:r>
+        <w:rPr>
+          <w:lang w:val="es-AR"/>
+        </w:rPr>
+        <w:t xml:space="preserve">        Utiliza técnicas de </w:t>
+      </w:r>
+      <w:r>
+        <w:rPr>
+          <w:b/>
+          <w:bCs/>
+          <w:lang w:val="es-AR"/>
+        </w:rPr>
+        <w:t>aprendizaje supervisado, no supervisado y por refuerzo</w:t>
+      </w:r>
+      <w:r>
+        <w:rPr>
+          <w:lang w:val="es-AR"/>
+        </w:rPr>
+        <w:t>.</w:t>
+      </w:r>
+    </w:p>
+    <w:p>
+      <w:pPr>
+        <w:jc w:val="both"/>
+        <w:rPr>
+          <w:lang w:val="es-AR"/>
+        </w:rPr>
+      </w:pPr>
+      <w:r>
+        <w:rPr>
+          <w:lang w:val="es-AR"/>
+        </w:rPr>
+        <w:t xml:space="preserve">        Requiere la </w:t>
+      </w:r>
+      <w:r>
+        <w:rPr>
+          <w:b/>
+          <w:bCs/>
+          <w:lang w:val="es-AR"/>
+        </w:rPr>
+        <w:t>extracción manual</w:t>
+      </w:r>
+      <w:r>
+        <w:rPr>
+          <w:lang w:val="es-AR"/>
+        </w:rPr>
+        <w:t xml:space="preserve"> de características de los datos.</w:t>
+      </w:r>
+    </w:p>
+    <w:p>
+      <w:pPr>
+        <w:jc w:val="both"/>
+        <w:rPr>
+          <w:b/>
+          <w:bCs/>
+          <w:lang w:val="es-AR"/>
+        </w:rPr>
+      </w:pPr>
+      <w:r>
+        <w:rPr>
+          <w:lang w:val="es-AR"/>
+        </w:rPr>
+        <w:t xml:space="preserve">        Adecuado para problemas con </w:t>
+      </w:r>
+      <w:r>
+        <w:rPr>
+          <w:b/>
+          <w:bCs/>
+          <w:lang w:val="es-AR"/>
+        </w:rPr>
+        <w:t>conjuntos de datos más pequeños y características bien definidas.</w:t>
+      </w:r>
+    </w:p>
+    <w:p>
+      <w:pPr>
+        <w:jc w:val="both"/>
+        <w:rPr>
+          <w:lang w:val="es-AR"/>
+        </w:rPr>
+      </w:pPr>
+    </w:p>
+    <w:p>
+      <w:pPr>
+        <w:jc w:val="both"/>
+        <w:rPr>
+          <w:b/>
+          <w:bCs/>
+          <w:lang w:val="es-AR"/>
+        </w:rPr>
+      </w:pPr>
+      <w:r>
+        <w:rPr>
+          <w:lang w:val="es-AR"/>
+        </w:rPr>
+        <w:t xml:space="preserve">    </w:t>
+      </w:r>
+      <w:r>
+        <w:rPr>
+          <w:b/>
+          <w:bCs/>
+          <w:lang w:val="es-AR"/>
+        </w:rPr>
+        <w:t xml:space="preserve">Deep </w:t>
+      </w:r>
+      <w:proofErr w:type="spellStart"/>
+      <w:r>
+        <w:rPr>
+          <w:b/>
+          <w:bCs/>
+          <w:lang w:val="es-AR"/>
+        </w:rPr>
+        <w:t>Learning</w:t>
+      </w:r>
+      <w:proofErr w:type="spellEnd"/>
+      <w:r>
+        <w:rPr>
+          <w:b/>
+          <w:bCs/>
+          <w:lang w:val="es-AR"/>
+        </w:rPr>
+        <w:t xml:space="preserve"> (DL):</w:t>
+      </w:r>
+    </w:p>
+    <w:p>
+      <w:pPr>
+        <w:jc w:val="both"/>
+        <w:rPr>
+          <w:lang w:val="es-AR"/>
+        </w:rPr>
+      </w:pPr>
+      <w:r>
+        <w:rPr>
+          <w:lang w:val="es-AR"/>
+        </w:rPr>
+        <w:lastRenderedPageBreak/>
+        <w:t xml:space="preserve">        Es una subcategoría de ML que se basa en redes neuronales profundas con múltiples capas ocultas.</w:t>
+      </w:r>
+    </w:p>
+    <w:p>
+      <w:pPr>
+        <w:jc w:val="both"/>
+        <w:rPr>
+          <w:lang w:val="es-AR"/>
+        </w:rPr>
+      </w:pPr>
+      <w:r>
+        <w:rPr>
+          <w:lang w:val="es-AR"/>
+        </w:rPr>
+        <w:t xml:space="preserve">        Puede aprender </w:t>
+      </w:r>
+      <w:r>
+        <w:rPr>
+          <w:b/>
+          <w:bCs/>
+          <w:lang w:val="es-AR"/>
+        </w:rPr>
+        <w:t>automáticamente a extraer características de los datos</w:t>
+      </w:r>
+      <w:r>
+        <w:rPr>
+          <w:lang w:val="es-AR"/>
+        </w:rPr>
+        <w:t>, eliminando la necesidad de extracción manual.</w:t>
+      </w:r>
+    </w:p>
+    <w:p>
+      <w:pPr>
+        <w:jc w:val="both"/>
+        <w:rPr>
+          <w:lang w:val="es-AR"/>
+        </w:rPr>
+      </w:pPr>
+      <w:r>
+        <w:rPr>
+          <w:lang w:val="es-AR"/>
+        </w:rPr>
+        <w:t xml:space="preserve">        Es altamente efectivo para </w:t>
+      </w:r>
+      <w:r>
+        <w:rPr>
+          <w:b/>
+          <w:bCs/>
+          <w:lang w:val="es-AR"/>
+        </w:rPr>
+        <w:t>problemas complejos y con grandes volúmenes de datos</w:t>
+      </w:r>
+      <w:r>
+        <w:rPr>
+          <w:lang w:val="es-AR"/>
+        </w:rPr>
+        <w:t>.</w:t>
+      </w:r>
+    </w:p>
+    <w:p>
+      <w:pPr>
+        <w:jc w:val="both"/>
+        <w:rPr>
+          <w:lang w:val="es-AR"/>
+        </w:rPr>
+      </w:pPr>
+    </w:p>
+    <w:p>
+      <w:pPr>
+        <w:jc w:val="both"/>
+        <w:rPr>
+          <w:b/>
+          <w:bCs/>
+          <w:lang w:val="es-AR"/>
+        </w:rPr>
+      </w:pPr>
+      <w:r>
+        <w:rPr>
+          <w:b/>
+          <w:bCs/>
+          <w:lang w:val="es-AR"/>
+        </w:rPr>
+        <w:t>Aplicación en el Proyecto</w:t>
+      </w:r>
+    </w:p>
+    <w:p>
+      <w:pPr>
+        <w:jc w:val="both"/>
+        <w:rPr>
+          <w:lang w:val="es-AR"/>
+        </w:rPr>
+      </w:pPr>
+    </w:p>
+    <w:p>
+      <w:pPr>
+        <w:jc w:val="both"/>
+        <w:rPr>
+          <w:lang w:val="es-AR"/>
+        </w:rPr>
+      </w:pPr>
+      <w:r>
+        <w:rPr>
+          <w:lang w:val="es-AR"/>
+        </w:rPr>
+        <w:t xml:space="preserve">En nuestro proyecto de reconocimiento de emociones faciales, hemos optado por utilizar </w:t>
+      </w:r>
+      <w:r>
+        <w:rPr>
+          <w:b/>
+          <w:bCs/>
+          <w:lang w:val="es-AR"/>
+        </w:rPr>
+        <w:t xml:space="preserve">Machine </w:t>
+      </w:r>
+      <w:proofErr w:type="spellStart"/>
+      <w:r>
+        <w:rPr>
+          <w:b/>
+          <w:bCs/>
+          <w:lang w:val="es-AR"/>
+        </w:rPr>
+        <w:t>Learning</w:t>
+      </w:r>
+      <w:proofErr w:type="spellEnd"/>
+      <w:r>
+        <w:rPr>
+          <w:lang w:val="es-AR"/>
+        </w:rPr>
+        <w:t xml:space="preserve">, específicamente técnicas de Machine </w:t>
+      </w:r>
+      <w:proofErr w:type="spellStart"/>
+      <w:r>
+        <w:rPr>
+          <w:lang w:val="es-AR"/>
+        </w:rPr>
+        <w:t>Learning</w:t>
+      </w:r>
+      <w:proofErr w:type="spellEnd"/>
+      <w:r>
+        <w:rPr>
+          <w:lang w:val="es-AR"/>
+        </w:rPr>
+        <w:t xml:space="preserve"> tradicionales, debido a las siguientes razones:</w:t>
+      </w:r>
+    </w:p>
+    <w:p>
+      <w:pPr>
+        <w:jc w:val="both"/>
+        <w:rPr>
+          <w:lang w:val="es-AR"/>
+        </w:rPr>
+      </w:pPr>
+    </w:p>
+    <w:p>
+      <w:pPr>
+        <w:jc w:val="both"/>
+        <w:rPr>
+          <w:b/>
+          <w:bCs/>
+          <w:lang w:val="es-AR"/>
+        </w:rPr>
+      </w:pPr>
+      <w:r>
+        <w:rPr>
+          <w:lang w:val="es-AR"/>
+        </w:rPr>
+        <w:t xml:space="preserve">    </w:t>
+      </w:r>
+      <w:r>
+        <w:rPr>
+          <w:b/>
+          <w:bCs/>
+          <w:lang w:val="es-AR"/>
+        </w:rPr>
+        <w:t>Naturaleza del Problema:</w:t>
+      </w:r>
+    </w:p>
+    <w:p>
+      <w:pPr>
+        <w:jc w:val="both"/>
+        <w:rPr>
+          <w:lang w:val="es-AR"/>
+        </w:rPr>
+      </w:pPr>
+      <w:r>
+        <w:rPr>
+          <w:lang w:val="es-AR"/>
+        </w:rPr>
+        <w:t xml:space="preserve">        El reconocimiento de emociones faciales puede ser abordado eficazmente con técnicas de Machine </w:t>
+      </w:r>
+      <w:proofErr w:type="spellStart"/>
+      <w:r>
+        <w:rPr>
+          <w:lang w:val="es-AR"/>
+        </w:rPr>
+        <w:t>Learning</w:t>
+      </w:r>
+      <w:proofErr w:type="spellEnd"/>
+      <w:r>
+        <w:rPr>
+          <w:lang w:val="es-AR"/>
+        </w:rPr>
+        <w:t xml:space="preserve"> tradicionales, especialmente cuando se trata de clasificación de imágenes y reconocimiento de patrones visuales.</w:t>
+      </w:r>
+    </w:p>
+    <w:p>
+      <w:pPr>
+        <w:jc w:val="both"/>
+        <w:rPr>
+          <w:lang w:val="es-AR"/>
+        </w:rPr>
+      </w:pPr>
+    </w:p>
+    <w:p>
+      <w:pPr>
+        <w:jc w:val="both"/>
+        <w:rPr>
+          <w:b/>
+          <w:bCs/>
+          <w:lang w:val="es-AR"/>
+        </w:rPr>
+      </w:pPr>
+      <w:r>
+        <w:rPr>
+          <w:lang w:val="es-AR"/>
+        </w:rPr>
+        <w:t xml:space="preserve">    </w:t>
+      </w:r>
+      <w:r>
+        <w:rPr>
+          <w:b/>
+          <w:bCs/>
+          <w:lang w:val="es-AR"/>
+        </w:rPr>
+        <w:t>Disponibilidad de Datos:</w:t>
+      </w:r>
+    </w:p>
+    <w:p>
+      <w:pPr>
+        <w:jc w:val="both"/>
+        <w:rPr>
+          <w:lang w:val="es-AR"/>
+        </w:rPr>
+      </w:pPr>
+      <w:r>
+        <w:rPr>
+          <w:lang w:val="es-AR"/>
+        </w:rPr>
+        <w:t xml:space="preserve">        Contamos con conjuntos de datos etiquetados adecuados para el entrenamiento de modelos de Machine </w:t>
+      </w:r>
+      <w:proofErr w:type="spellStart"/>
+      <w:r>
+        <w:rPr>
+          <w:lang w:val="es-AR"/>
+        </w:rPr>
+        <w:t>Learning</w:t>
+      </w:r>
+      <w:proofErr w:type="spellEnd"/>
+      <w:r>
+        <w:rPr>
+          <w:lang w:val="es-AR"/>
+        </w:rPr>
+        <w:t>, lo que nos permite desarrollar y evaluar modelos con precisión satisfactoria.</w:t>
+      </w:r>
+    </w:p>
+    <w:p>
+      <w:pPr>
+        <w:jc w:val="both"/>
+        <w:rPr>
+          <w:lang w:val="es-AR"/>
+        </w:rPr>
+      </w:pPr>
+    </w:p>
+    <w:p>
+      <w:pPr>
+        <w:jc w:val="both"/>
+        <w:rPr>
+          <w:b/>
+          <w:bCs/>
+          <w:lang w:val="es-AR"/>
+        </w:rPr>
+      </w:pPr>
+      <w:r>
+        <w:rPr>
+          <w:lang w:val="es-AR"/>
+        </w:rPr>
+        <w:t xml:space="preserve">    </w:t>
+      </w:r>
+      <w:r>
+        <w:rPr>
+          <w:b/>
+          <w:bCs/>
+          <w:lang w:val="es-AR"/>
+        </w:rPr>
+        <w:t>Eficiencia y Tiempo de Entrenamiento:</w:t>
+      </w:r>
+    </w:p>
+    <w:p>
+      <w:pPr>
+        <w:jc w:val="both"/>
+        <w:rPr>
+          <w:lang w:val="es-AR"/>
+        </w:rPr>
+      </w:pPr>
+      <w:r>
+        <w:rPr>
+          <w:lang w:val="es-AR"/>
+        </w:rPr>
+        <w:t xml:space="preserve">        Los modelos de Machine </w:t>
+      </w:r>
+      <w:proofErr w:type="spellStart"/>
+      <w:r>
+        <w:rPr>
+          <w:lang w:val="es-AR"/>
+        </w:rPr>
+        <w:t>Learning</w:t>
+      </w:r>
+      <w:proofErr w:type="spellEnd"/>
+      <w:r>
+        <w:rPr>
+          <w:lang w:val="es-AR"/>
+        </w:rPr>
+        <w:t xml:space="preserve"> tradicionales pueden entrenarse de manera eficiente y son menos intensivos en recursos computacionales en comparación con los modelos de Deep </w:t>
+      </w:r>
+      <w:proofErr w:type="spellStart"/>
+      <w:r>
+        <w:rPr>
+          <w:lang w:val="es-AR"/>
+        </w:rPr>
+        <w:t>Learning</w:t>
+      </w:r>
+      <w:proofErr w:type="spellEnd"/>
+      <w:r>
+        <w:rPr>
+          <w:lang w:val="es-AR"/>
+        </w:rPr>
+        <w:t>. Esto nos permite desarrollar y desplegar modelos de manera más rápida y con menos recursos.</w:t>
+      </w:r>
+    </w:p>
+    <w:p>
+      <w:pPr>
+        <w:jc w:val="both"/>
+        <w:rPr>
+          <w:lang w:val="es-AR"/>
+        </w:rPr>
+      </w:pPr>
+    </w:p>
+    <w:p>
+      <w:pPr>
+        <w:jc w:val="both"/>
+        <w:rPr>
+          <w:b/>
+          <w:bCs/>
+          <w:lang w:val="es-AR"/>
+        </w:rPr>
+      </w:pPr>
+      <w:r>
+        <w:rPr>
+          <w:lang w:val="es-AR"/>
+        </w:rPr>
+        <w:t xml:space="preserve">    </w:t>
+      </w:r>
+      <w:r>
+        <w:rPr>
+          <w:b/>
+          <w:bCs/>
+          <w:lang w:val="es-AR"/>
+        </w:rPr>
+        <w:t>Interpretabilidad:</w:t>
+      </w:r>
+    </w:p>
+    <w:p>
+      <w:pPr>
+        <w:jc w:val="both"/>
+        <w:rPr>
+          <w:lang w:val="es-AR"/>
+        </w:rPr>
+      </w:pPr>
+      <w:r>
+        <w:rPr>
+          <w:lang w:val="es-AR"/>
+        </w:rPr>
+        <w:t xml:space="preserve">        Los modelos de Machine </w:t>
+      </w:r>
+      <w:proofErr w:type="spellStart"/>
+      <w:r>
+        <w:rPr>
+          <w:lang w:val="es-AR"/>
+        </w:rPr>
+        <w:t>Learning</w:t>
+      </w:r>
+      <w:proofErr w:type="spellEnd"/>
+      <w:r>
+        <w:rPr>
+          <w:lang w:val="es-AR"/>
+        </w:rPr>
+        <w:t xml:space="preserve"> tradicionales suelen ser más interpretables que los modelos de Deep </w:t>
+      </w:r>
+      <w:proofErr w:type="spellStart"/>
+      <w:r>
+        <w:rPr>
+          <w:lang w:val="es-AR"/>
+        </w:rPr>
+        <w:t>Learning</w:t>
+      </w:r>
+      <w:proofErr w:type="spellEnd"/>
+      <w:r>
+        <w:rPr>
+          <w:lang w:val="es-AR"/>
+        </w:rPr>
+        <w:t>, lo que significa que podemos entender mejor cómo se toman las decisiones y explicar el funcionamiento del sistema a los usuarios y partes interesadas.</w:t>
+      </w:r>
+    </w:p>
+    <w:p>
+      <w:pPr>
+        <w:jc w:val="both"/>
+        <w:rPr>
+          <w:lang w:val="es-AR"/>
+        </w:rPr>
+      </w:pPr>
+    </w:p>
+    <w:p>
+      <w:pPr>
+        <w:jc w:val="both"/>
+        <w:rPr>
+          <w:lang w:val="es-AR"/>
+        </w:rPr>
+      </w:pPr>
+      <w:r>
+        <w:rPr>
+          <w:lang w:val="es-AR"/>
+        </w:rPr>
+        <w:t xml:space="preserve">En resumen, al utilizar técnicas de </w:t>
+      </w:r>
+      <w:r>
+        <w:rPr>
+          <w:b/>
+          <w:bCs/>
+          <w:lang w:val="es-AR"/>
+        </w:rPr>
+        <w:t xml:space="preserve">Machine </w:t>
+      </w:r>
+      <w:proofErr w:type="spellStart"/>
+      <w:r>
+        <w:rPr>
+          <w:b/>
+          <w:bCs/>
+          <w:lang w:val="es-AR"/>
+        </w:rPr>
+        <w:t>Learning</w:t>
+      </w:r>
+      <w:proofErr w:type="spellEnd"/>
+      <w:r>
+        <w:rPr>
+          <w:lang w:val="es-AR"/>
+        </w:rPr>
+        <w:t xml:space="preserve"> </w:t>
+      </w:r>
+      <w:r>
+        <w:rPr>
+          <w:b/>
+          <w:bCs/>
+          <w:lang w:val="es-AR"/>
+        </w:rPr>
+        <w:t>tradicionales</w:t>
+      </w:r>
+      <w:r>
+        <w:rPr>
+          <w:lang w:val="es-AR"/>
+        </w:rPr>
+        <w:t xml:space="preserve"> en nuestro proyecto, podemos desarrollar un sistema de reconocimiento de emociones faciales </w:t>
+      </w:r>
+      <w:r>
+        <w:rPr>
+          <w:b/>
+          <w:bCs/>
+          <w:lang w:val="es-AR"/>
+        </w:rPr>
+        <w:t>efectivo y eficiente</w:t>
+      </w:r>
+      <w:r>
+        <w:rPr>
+          <w:lang w:val="es-AR"/>
+        </w:rPr>
+        <w:t xml:space="preserve">, que proporciona resultados </w:t>
+      </w:r>
+      <w:r>
+        <w:rPr>
+          <w:b/>
+          <w:bCs/>
+          <w:lang w:val="es-AR"/>
+        </w:rPr>
+        <w:t xml:space="preserve">precisos </w:t>
+      </w:r>
+      <w:r>
+        <w:rPr>
+          <w:b/>
+          <w:bCs/>
+          <w:lang w:val="es-AR"/>
+        </w:rPr>
+        <w:t>e</w:t>
+      </w:r>
+      <w:r>
+        <w:rPr>
+          <w:b/>
+          <w:bCs/>
+          <w:lang w:val="es-AR"/>
+        </w:rPr>
+        <w:t xml:space="preserve"> interpretables</w:t>
+      </w:r>
+      <w:r>
+        <w:rPr>
+          <w:lang w:val="es-AR"/>
+        </w:rPr>
+        <w:t>, adecuados para nuestras necesidades y recursos disponibles.</w:t>
+      </w:r>
+    </w:p>
+    <w:p>
+      <w:pPr>
+        <w:jc w:val="both"/>
+        <w:rPr>
+          <w:lang w:val="es-AR"/>
+        </w:rPr>
+      </w:pPr>
+    </w:p>
+    <w:p>
+      <w:pPr>
+        <w:jc w:val="both"/>
         <w:rPr>
           <w:highlight w:val="yellow"/>
-        </w:rPr>
-        <w:t>objetivo definido.&gt;</w:t>
-      </w:r>
+          <w:lang w:val="es-AR"/>
+        </w:rPr>
+      </w:pPr>
+      <w:r>
+        <w:rPr>
+          <w:lang w:val="es-AR"/>
+        </w:rPr>
+        <w:t>A continuación, enumeramos</w:t>
+      </w:r>
+      <w:r>
+        <w:rPr>
+          <w:lang w:val="es-AR"/>
+        </w:rPr>
+        <w:t xml:space="preserve"> de manera muy general</w:t>
+      </w:r>
+      <w:r>
+        <w:rPr>
+          <w:lang w:val="es-AR"/>
+        </w:rPr>
+        <w:t xml:space="preserve"> l</w:t>
+      </w:r>
+      <w:r>
+        <w:rPr>
+          <w:lang w:val="es-AR"/>
+        </w:rPr>
+        <w:t>as tareas</w:t>
+      </w:r>
+      <w:r>
+        <w:rPr>
+          <w:lang w:val="es-AR"/>
+        </w:rPr>
+        <w:t xml:space="preserve"> a realizar</w:t>
+      </w:r>
+      <w:r>
+        <w:rPr>
+          <w:lang w:val="es-AR"/>
+        </w:rPr>
+        <w:t xml:space="preserve"> (o realizadas)</w:t>
+      </w:r>
+      <w:r>
+        <w:rPr>
+          <w:lang w:val="es-AR"/>
+        </w:rPr>
+        <w:t xml:space="preserve"> para </w:t>
+      </w:r>
+      <w:r>
+        <w:rPr>
+          <w:lang w:val="es-AR"/>
+        </w:rPr>
+        <w:t>la formación y crecimiento del proyecto:</w:t>
+      </w:r>
+    </w:p>
+    <w:p>
+      <w:pPr>
+        <w:pStyle w:val="NormalWeb"/>
+        <w:rPr>
+          <w:rFonts w:ascii="Arial" w:hAnsi="Arial" w:cs="Arial"/>
+          <w:b/>
+          <w:bCs/>
+        </w:rPr>
+      </w:pPr>
+      <w:r>
+        <w:rPr>
+          <w:rFonts w:ascii="Arial" w:hAnsi="Arial" w:cs="Arial"/>
+          <w:b/>
+          <w:bCs/>
+        </w:rPr>
+        <w:t>1.  Investigación sobre técnicas de reconocimiento de emociones faciales:</w:t>
+      </w:r>
+    </w:p>
+    <w:p>
+      <w:pPr>
+        <w:numPr>
+          <w:ilvl w:val="0"/>
+          <w:numId w:val="1"/>
+        </w:numPr>
+        <w:spacing w:before="100" w:beforeAutospacing="1" w:after="100" w:afterAutospacing="1" w:line="240" w:lineRule="auto"/>
+        <w:rPr>
+          <w:rFonts w:eastAsia="Times New Roman"/>
+          <w:lang w:val="es-AR" w:eastAsia="es-AR"/>
+        </w:rPr>
+      </w:pPr>
+      <w:r>
+        <w:rPr>
+          <w:rFonts w:eastAsia="Times New Roman"/>
+          <w:lang w:val="es-AR" w:eastAsia="es-AR"/>
+        </w:rPr>
+        <w:t>Análisis de métodos tradicionales vs. métodos basados en aprendizaje profundo. (En nuestro caso fuimos por métodos tradicionales debido a la sencillez de aplicación)</w:t>
+      </w:r>
+    </w:p>
+    <w:p>
+      <w:pPr>
+        <w:numPr>
+          <w:ilvl w:val="0"/>
+          <w:numId w:val="1"/>
+        </w:numPr>
+        <w:spacing w:before="100" w:beforeAutospacing="1" w:after="100" w:afterAutospacing="1" w:line="240" w:lineRule="auto"/>
+        <w:rPr>
+          <w:rFonts w:eastAsia="Times New Roman"/>
+          <w:lang w:val="es-AR" w:eastAsia="es-AR"/>
+        </w:rPr>
+      </w:pPr>
+      <w:r>
+        <w:rPr>
+          <w:rFonts w:eastAsia="Times New Roman"/>
+          <w:lang w:val="es-AR" w:eastAsia="es-AR"/>
+        </w:rPr>
+        <w:lastRenderedPageBreak/>
+        <w:t>Revisión de datasets disponibles para el entrenamiento de modelos de reconocimiento de emociones.</w:t>
+      </w:r>
+    </w:p>
+    <w:p>
+      <w:pPr>
+        <w:spacing w:before="100" w:beforeAutospacing="1" w:after="100" w:afterAutospacing="1" w:line="240" w:lineRule="auto"/>
+        <w:rPr>
+          <w:rFonts w:eastAsia="Times New Roman"/>
+          <w:sz w:val="24"/>
+          <w:szCs w:val="24"/>
+          <w:lang w:val="es-AR" w:eastAsia="es-AR"/>
+        </w:rPr>
+      </w:pPr>
+      <w:r>
+        <w:rPr>
+          <w:rFonts w:eastAsia="Times New Roman"/>
+          <w:sz w:val="24"/>
+          <w:szCs w:val="24"/>
+          <w:lang w:val="es-AR" w:eastAsia="es-AR"/>
+        </w:rPr>
+        <w:t xml:space="preserve">2.  </w:t>
+      </w:r>
+      <w:r>
+        <w:rPr>
+          <w:rFonts w:eastAsia="Times New Roman"/>
+          <w:b/>
+          <w:bCs/>
+          <w:sz w:val="24"/>
+          <w:szCs w:val="24"/>
+          <w:lang w:val="es-AR" w:eastAsia="es-AR"/>
+        </w:rPr>
+        <w:t>Desarrollo de la aplicación en .NET:</w:t>
+      </w:r>
+    </w:p>
+    <w:p>
+      <w:pPr>
+        <w:numPr>
+          <w:ilvl w:val="0"/>
+          <w:numId w:val="2"/>
+        </w:numPr>
+        <w:spacing w:before="100" w:beforeAutospacing="1" w:after="100" w:afterAutospacing="1" w:line="240" w:lineRule="auto"/>
+        <w:rPr>
+          <w:rFonts w:eastAsia="Times New Roman"/>
+          <w:lang w:val="es-AR" w:eastAsia="es-AR"/>
+        </w:rPr>
+      </w:pPr>
+      <w:r>
+        <w:rPr>
+          <w:rFonts w:eastAsia="Times New Roman"/>
+          <w:lang w:val="es-AR" w:eastAsia="es-AR"/>
+        </w:rPr>
+        <w:t>Diseño de la arquitectura del sistema.</w:t>
+      </w:r>
+    </w:p>
+    <w:p>
+      <w:pPr>
+        <w:numPr>
+          <w:ilvl w:val="0"/>
+          <w:numId w:val="2"/>
+        </w:numPr>
+        <w:spacing w:before="100" w:beforeAutospacing="1" w:after="100" w:afterAutospacing="1" w:line="240" w:lineRule="auto"/>
+        <w:rPr>
+          <w:rFonts w:eastAsia="Times New Roman"/>
+          <w:lang w:val="es-AR" w:eastAsia="es-AR"/>
+        </w:rPr>
+      </w:pPr>
+      <w:r>
+        <w:rPr>
+          <w:rFonts w:eastAsia="Times New Roman"/>
+          <w:lang w:val="es-AR" w:eastAsia="es-AR"/>
+        </w:rPr>
+        <w:t>Implementación de la interfaz de usuario.</w:t>
+      </w:r>
+    </w:p>
+    <w:p>
+      <w:pPr>
+        <w:numPr>
+          <w:ilvl w:val="0"/>
+          <w:numId w:val="2"/>
+        </w:numPr>
+        <w:spacing w:before="100" w:beforeAutospacing="1" w:after="100" w:afterAutospacing="1" w:line="240" w:lineRule="auto"/>
+        <w:rPr>
+          <w:rFonts w:eastAsia="Times New Roman"/>
+          <w:lang w:val="es-AR" w:eastAsia="es-AR"/>
+        </w:rPr>
+      </w:pPr>
+      <w:r>
+        <w:rPr>
+          <w:rFonts w:eastAsia="Times New Roman"/>
+          <w:lang w:val="es-AR" w:eastAsia="es-AR"/>
+        </w:rPr>
+        <w:t>Integración de bibliotecas y frameworks de IA compatibles con .NET (ML.NET, TensorFlow.NET).</w:t>
+      </w:r>
+    </w:p>
+    <w:p>
+      <w:pPr>
+        <w:spacing w:before="100" w:beforeAutospacing="1" w:after="100" w:afterAutospacing="1" w:line="240" w:lineRule="auto"/>
+        <w:rPr>
+          <w:rFonts w:eastAsia="Times New Roman"/>
+          <w:sz w:val="24"/>
+          <w:szCs w:val="24"/>
+          <w:lang w:val="es-AR" w:eastAsia="es-AR"/>
+        </w:rPr>
+      </w:pPr>
+      <w:r>
+        <w:rPr>
+          <w:rFonts w:eastAsia="Times New Roman"/>
+          <w:sz w:val="24"/>
+          <w:szCs w:val="24"/>
+          <w:lang w:val="es-AR" w:eastAsia="es-AR"/>
+        </w:rPr>
+        <w:t xml:space="preserve">3.  </w:t>
+      </w:r>
+      <w:r>
+        <w:rPr>
+          <w:rFonts w:eastAsia="Times New Roman"/>
+          <w:b/>
+          <w:bCs/>
+          <w:sz w:val="24"/>
+          <w:szCs w:val="24"/>
+          <w:lang w:val="es-AR" w:eastAsia="es-AR"/>
+        </w:rPr>
+        <w:t>Entrenamiento y evaluación del modelo:</w:t>
+      </w:r>
+    </w:p>
+    <w:p>
+      <w:pPr>
+        <w:numPr>
+          <w:ilvl w:val="0"/>
+          <w:numId w:val="3"/>
+        </w:numPr>
+        <w:spacing w:before="100" w:beforeAutospacing="1" w:after="100" w:afterAutospacing="1" w:line="240" w:lineRule="auto"/>
+        <w:rPr>
+          <w:rFonts w:eastAsia="Times New Roman"/>
+          <w:lang w:val="es-AR" w:eastAsia="es-AR"/>
+        </w:rPr>
+      </w:pPr>
+      <w:r>
+        <w:rPr>
+          <w:rFonts w:eastAsia="Times New Roman"/>
+          <w:lang w:val="es-AR" w:eastAsia="es-AR"/>
+        </w:rPr>
+        <w:t xml:space="preserve">Preprocesamiento de datos y etiquetado de emociones (felicidad, sorpresa, tristeza, </w:t>
+      </w:r>
+      <w:proofErr w:type="spellStart"/>
+      <w:r>
+        <w:rPr>
+          <w:rFonts w:eastAsia="Times New Roman"/>
+          <w:lang w:val="es-AR" w:eastAsia="es-AR"/>
+        </w:rPr>
+        <w:t>etc</w:t>
+      </w:r>
+      <w:proofErr w:type="spellEnd"/>
+      <w:r>
+        <w:rPr>
+          <w:rFonts w:eastAsia="Times New Roman"/>
+          <w:lang w:val="es-AR" w:eastAsia="es-AR"/>
+        </w:rPr>
+        <w:t>).</w:t>
+      </w:r>
+    </w:p>
+    <w:p>
+      <w:pPr>
+        <w:numPr>
+          <w:ilvl w:val="0"/>
+          <w:numId w:val="3"/>
+        </w:numPr>
+        <w:spacing w:before="100" w:beforeAutospacing="1" w:after="100" w:afterAutospacing="1" w:line="240" w:lineRule="auto"/>
+        <w:rPr>
+          <w:rFonts w:eastAsia="Times New Roman"/>
+          <w:lang w:val="es-AR" w:eastAsia="es-AR"/>
+        </w:rPr>
+      </w:pPr>
+      <w:r>
+        <w:rPr>
+          <w:rFonts w:eastAsia="Times New Roman"/>
+          <w:lang w:val="es-AR" w:eastAsia="es-AR"/>
+        </w:rPr>
+        <w:t>Entrenamiento del modelo utilizando nuestro dataset específico (carpetas clasificadas por emoción con miles de imágenes dentro).</w:t>
+      </w:r>
+    </w:p>
+    <w:p>
+      <w:pPr>
+        <w:numPr>
+          <w:ilvl w:val="0"/>
+          <w:numId w:val="3"/>
+        </w:numPr>
+        <w:spacing w:before="100" w:beforeAutospacing="1" w:after="100" w:afterAutospacing="1" w:line="240" w:lineRule="auto"/>
+        <w:rPr>
+          <w:rFonts w:eastAsia="Times New Roman"/>
+          <w:lang w:val="es-AR" w:eastAsia="es-AR"/>
+        </w:rPr>
+      </w:pPr>
+      <w:r>
+        <w:rPr>
+          <w:rFonts w:eastAsia="Times New Roman"/>
+          <w:lang w:val="es-AR" w:eastAsia="es-AR"/>
+        </w:rPr>
+        <w:t>Evaluación del rendimiento del modelo (porcentaje de reconocimiento exitoso)</w:t>
+      </w:r>
+    </w:p>
+    <w:p>
+      <w:pPr>
+        <w:spacing w:before="100" w:beforeAutospacing="1" w:after="100" w:afterAutospacing="1" w:line="240" w:lineRule="auto"/>
+        <w:rPr>
+          <w:rFonts w:eastAsia="Times New Roman"/>
+          <w:sz w:val="24"/>
+          <w:szCs w:val="24"/>
+          <w:lang w:val="es-AR" w:eastAsia="es-AR"/>
+        </w:rPr>
+      </w:pPr>
+      <w:r>
+        <w:rPr>
+          <w:rFonts w:eastAsia="Times New Roman"/>
+          <w:sz w:val="24"/>
+          <w:szCs w:val="24"/>
+          <w:lang w:val="es-AR" w:eastAsia="es-AR"/>
+        </w:rPr>
+        <w:t xml:space="preserve">4.  </w:t>
+      </w:r>
+      <w:r>
+        <w:rPr>
+          <w:rFonts w:eastAsia="Times New Roman"/>
+          <w:b/>
+          <w:bCs/>
+          <w:sz w:val="24"/>
+          <w:szCs w:val="24"/>
+          <w:lang w:val="es-AR" w:eastAsia="es-AR"/>
+        </w:rPr>
+        <w:t>Análisis de resultados y optimización:</w:t>
+      </w:r>
+    </w:p>
+    <w:p>
+      <w:pPr>
+        <w:numPr>
+          <w:ilvl w:val="0"/>
+          <w:numId w:val="4"/>
+        </w:numPr>
+        <w:spacing w:before="100" w:beforeAutospacing="1" w:after="100" w:afterAutospacing="1" w:line="240" w:lineRule="auto"/>
+        <w:rPr>
+          <w:rFonts w:eastAsia="Times New Roman"/>
+          <w:lang w:val="es-AR" w:eastAsia="es-AR"/>
+        </w:rPr>
+      </w:pPr>
+      <w:r>
+        <w:rPr>
+          <w:rFonts w:eastAsia="Times New Roman"/>
+          <w:lang w:val="es-AR" w:eastAsia="es-AR"/>
+        </w:rPr>
+        <w:t>Interpretación de los resultados obtenidos.</w:t>
+      </w:r>
+    </w:p>
+    <w:p>
+      <w:pPr>
+        <w:numPr>
+          <w:ilvl w:val="0"/>
+          <w:numId w:val="4"/>
+        </w:numPr>
+        <w:spacing w:before="100" w:beforeAutospacing="1" w:after="100" w:afterAutospacing="1" w:line="240" w:lineRule="auto"/>
+        <w:rPr>
+          <w:rFonts w:eastAsia="Times New Roman"/>
+          <w:lang w:val="es-AR" w:eastAsia="es-AR"/>
+        </w:rPr>
+      </w:pPr>
+      <w:r>
+        <w:rPr>
+          <w:rFonts w:eastAsia="Times New Roman"/>
+          <w:lang w:val="es-AR" w:eastAsia="es-AR"/>
+        </w:rPr>
+        <w:t>Identificación de posibles mejoras en el modelo y ajustes en el dataset.</w:t>
+      </w:r>
+    </w:p>
+    <w:p>
+      <w:pPr>
+        <w:numPr>
+          <w:ilvl w:val="0"/>
+          <w:numId w:val="4"/>
+        </w:numPr>
+        <w:spacing w:before="100" w:beforeAutospacing="1" w:after="100" w:afterAutospacing="1" w:line="240" w:lineRule="auto"/>
+        <w:rPr>
+          <w:rFonts w:eastAsia="Times New Roman"/>
+          <w:lang w:val="es-AR" w:eastAsia="es-AR"/>
+        </w:rPr>
+      </w:pPr>
+      <w:r>
+        <w:rPr>
+          <w:rFonts w:eastAsia="Times New Roman"/>
+          <w:lang w:val="es-AR" w:eastAsia="es-AR"/>
+        </w:rPr>
+        <w:t>Comparación del rendimiento en base a nuestro objetivo.</w:t>
+      </w:r>
+    </w:p>
+    <w:p>
+      <w:pPr>
+        <w:jc w:val="both"/>
+        <w:rPr>
+          <w:highlight w:val="yellow"/>
+          <w:lang w:val="es-AR"/>
+        </w:rPr>
+      </w:pPr>
     </w:p>
     <w:p>
       <w:pPr>
@@ -734,13 +3586,96 @@
     <w:p>
       <w:pPr>
         <w:jc w:val="both"/>
+      </w:pPr>
+      <w:hyperlink r:id="rId8" w:history="1">
+        <w:r>
+          <w:rPr>
+            <w:rStyle w:val="Hipervnculo"/>
+          </w:rPr>
+          <w:t>https://learn.microsoft.com/es-es/dotnet/</w:t>
+        </w:r>
+      </w:hyperlink>
+    </w:p>
+    <w:p>
+      <w:pPr>
+        <w:jc w:val="both"/>
+      </w:pPr>
+      <w:hyperlink r:id="rId9" w:history="1">
+        <w:r>
+          <w:rPr>
+            <w:rStyle w:val="Hipervnculo"/>
+          </w:rPr>
+          <w:t>https://learn.microsoft.com/en-us/dotnet/machine-learning/</w:t>
+        </w:r>
+      </w:hyperlink>
+    </w:p>
+    <w:p>
+      <w:pPr>
+        <w:jc w:val="both"/>
+      </w:pPr>
+      <w:hyperlink r:id="rId10" w:history="1">
+        <w:r>
+          <w:rPr>
+            <w:rStyle w:val="Hipervnculo"/>
+          </w:rPr>
+          <w:t>https://www.tensorflow.org/?hl=es</w:t>
+        </w:r>
+      </w:hyperlink>
+    </w:p>
+    <w:p>
+      <w:pPr>
+        <w:jc w:val="both"/>
+      </w:pPr>
+      <w:hyperlink r:id="rId11" w:history="1">
+        <w:r>
+          <w:rPr>
+            <w:rStyle w:val="Hipervnculo"/>
+          </w:rPr>
+          <w:t>https://aws.amazon.com/es/compare/the-difference-between-machine-learning-and-deep-learning/</w:t>
+        </w:r>
+      </w:hyperlink>
+    </w:p>
+    <w:p>
+      <w:pPr>
+        <w:jc w:val="both"/>
+      </w:pPr>
+      <w:hyperlink r:id="rId12" w:history="1">
+        <w:r>
+          <w:rPr>
+            <w:rStyle w:val="Hipervnculo"/>
+          </w:rPr>
+          <w:t>https://chatgpt.com</w:t>
+        </w:r>
+      </w:hyperlink>
+    </w:p>
+    <w:p>
+      <w:pPr>
+        <w:jc w:val="both"/>
+      </w:pPr>
+    </w:p>
+    <w:p>
+      <w:pPr>
+        <w:jc w:val="both"/>
+      </w:pPr>
+    </w:p>
+    <w:p>
+      <w:pPr>
+        <w:jc w:val="both"/>
         <w:rPr>
           <w:highlight w:val="yellow"/>
         </w:rPr>
       </w:pPr>
     </w:p>
+    <w:p>
+      <w:pPr>
+        <w:jc w:val="both"/>
+        <w:rPr>
+          <w:highlight w:val="yellow"/>
+        </w:rPr>
+      </w:pPr>
+    </w:p>
     <w:sectPr>
-      <w:headerReference w:type="default" r:id="rId7"/>
+      <w:headerReference w:type="default" r:id="rId13"/>
       <w:pgSz w:w="11909" w:h="16834"/>
       <w:pgMar w:top="1440" w:right="1440" w:bottom="1440" w:left="1440" w:header="720" w:footer="720" w:gutter="0"/>
       <w:pgNumType w:start="1"/>
@@ -892,6 +3827,1319 @@
   </w:p>
   <w:p/>
 </w:hdr>
+</file>
+
+<file path=word/numbering.xml><?xml version="1.0" encoding="utf-8"?>
+<w:numbering xmlns:wpc="http://schemas.microsoft.com/office/word/2010/wordprocessingCanvas" xmlns:cx="http://schemas.microsoft.com/office/drawing/2014/chartex" xmlns:cx1="http://schemas.microsoft.com/office/drawing/2015/9/8/chartex" xmlns:cx2="http://schemas.microsoft.com/office/drawing/2015/10/21/chartex" xmlns:cx3="http://schemas.microsoft.com/office/drawing/2016/5/9/chartex" xmlns:cx4="http://schemas.microsoft.com/office/drawing/2016/5/10/chartex" xmlns:cx5="http://schemas.microsoft.com/office/drawing/2016/5/11/chartex" xmlns:cx6="http://schemas.microsoft.com/office/drawing/2016/5/12/chartex" xmlns:cx7="http://schemas.microsoft.com/office/drawing/2016/5/13/chartex" xmlns:cx8="http://schemas.microsoft.com/office/drawing/2016/5/14/chartex" xmlns:mc="http://schemas.openxmlformats.org/markup-compatibility/2006" xmlns:aink="http://schemas.microsoft.com/office/drawing/2016/ink" xmlns:am3d="http://schemas.microsoft.com/office/drawing/2017/model3d" xmlns:o="urn:schemas-microsoft-com:office:office" xmlns:r="http://schemas.openxmlformats.org/officeDocument/2006/relationships" xmlns:m="http://schemas.openxmlformats.org/officeDocument/2006/math" xmlns:v="urn:schemas-microsoft-com:vml" xmlns:wp14="http://schemas.microsoft.com/office/word/2010/wordprocessingDrawing" xmlns:wp="http://schemas.openxmlformats.org/drawingml/2006/wordprocessingDrawing" xmlns:w10="urn:schemas-microsoft-com:office:word" xmlns:w="http://schemas.openxmlformats.org/wordprocessingml/2006/main" xmlns:w14="http://schemas.microsoft.com/office/word/2010/wordml" xmlns:w15="http://schemas.microsoft.com/office/word/2012/wordml" xmlns:w16cex="http://schemas.microsoft.com/office/word/2018/wordml/cex" xmlns:w16cid="http://schemas.microsoft.com/office/word/2016/wordml/cid" xmlns:w16="http://schemas.microsoft.com/office/word/2018/wordml" xmlns:w16sdtdh="http://schemas.microsoft.com/office/word/2020/wordml/sdtdatahash" xmlns:w16se="http://schemas.microsoft.com/office/word/2015/wordml/symex" xmlns:wpg="http://schemas.microsoft.com/office/word/2010/wordprocessingGroup" xmlns:wpi="http://schemas.microsoft.com/office/word/2010/wordprocessingInk" xmlns:wne="http://schemas.microsoft.com/office/word/2006/wordml" xmlns:wps="http://schemas.microsoft.com/office/word/2010/wordprocessingShape" mc:Ignorable="w14 w15 w16se w16cid w16 w16cex w16sdtdh wp14">
+  <w:abstractNum w:abstractNumId="0" w15:restartNumberingAfterBreak="0">
+    <w:nsid w:val="035870E7"/>
+    <w:multiLevelType w:val="multilevel"/>
+    <w:tmpl w:val="4F2261AE"/>
+    <w:lvl w:ilvl="0">
+      <w:start w:val="1"/>
+      <w:numFmt w:val="bullet"/>
+      <w:lvlText w:val=""/>
+      <w:lvlJc w:val="left"/>
+      <w:pPr>
+        <w:tabs>
+          <w:tab w:val="num" w:pos="720"/>
+        </w:tabs>
+        <w:ind w:left="720" w:hanging="360"/>
+      </w:pPr>
+      <w:rPr>
+        <w:rFonts w:ascii="Symbol" w:hAnsi="Symbol" w:hint="default"/>
+        <w:sz w:val="20"/>
+      </w:rPr>
+    </w:lvl>
+    <w:lvl w:ilvl="1" w:tentative="1">
+      <w:start w:val="1"/>
+      <w:numFmt w:val="bullet"/>
+      <w:lvlText w:val="o"/>
+      <w:lvlJc w:val="left"/>
+      <w:pPr>
+        <w:tabs>
+          <w:tab w:val="num" w:pos="1440"/>
+        </w:tabs>
+        <w:ind w:left="1440" w:hanging="360"/>
+      </w:pPr>
+      <w:rPr>
+        <w:rFonts w:ascii="Courier New" w:hAnsi="Courier New" w:hint="default"/>
+        <w:sz w:val="20"/>
+      </w:rPr>
+    </w:lvl>
+    <w:lvl w:ilvl="2" w:tentative="1">
+      <w:start w:val="1"/>
+      <w:numFmt w:val="bullet"/>
+      <w:lvlText w:val=""/>
+      <w:lvlJc w:val="left"/>
+      <w:pPr>
+        <w:tabs>
+          <w:tab w:val="num" w:pos="2160"/>
+        </w:tabs>
+        <w:ind w:left="2160" w:hanging="360"/>
+      </w:pPr>
+      <w:rPr>
+        <w:rFonts w:ascii="Wingdings" w:hAnsi="Wingdings" w:hint="default"/>
+        <w:sz w:val="20"/>
+      </w:rPr>
+    </w:lvl>
+    <w:lvl w:ilvl="3" w:tentative="1">
+      <w:start w:val="1"/>
+      <w:numFmt w:val="bullet"/>
+      <w:lvlText w:val=""/>
+      <w:lvlJc w:val="left"/>
+      <w:pPr>
+        <w:tabs>
+          <w:tab w:val="num" w:pos="2880"/>
+        </w:tabs>
+        <w:ind w:left="2880" w:hanging="360"/>
+      </w:pPr>
+      <w:rPr>
+        <w:rFonts w:ascii="Wingdings" w:hAnsi="Wingdings" w:hint="default"/>
+        <w:sz w:val="20"/>
+      </w:rPr>
+    </w:lvl>
+    <w:lvl w:ilvl="4" w:tentative="1">
+      <w:start w:val="1"/>
+      <w:numFmt w:val="bullet"/>
+      <w:lvlText w:val=""/>
+      <w:lvlJc w:val="left"/>
+      <w:pPr>
+        <w:tabs>
+          <w:tab w:val="num" w:pos="3600"/>
+        </w:tabs>
+        <w:ind w:left="3600" w:hanging="360"/>
+      </w:pPr>
+      <w:rPr>
+        <w:rFonts w:ascii="Wingdings" w:hAnsi="Wingdings" w:hint="default"/>
+        <w:sz w:val="20"/>
+      </w:rPr>
+    </w:lvl>
+    <w:lvl w:ilvl="5" w:tentative="1">
+      <w:start w:val="1"/>
+      <w:numFmt w:val="bullet"/>
+      <w:lvlText w:val=""/>
+      <w:lvlJc w:val="left"/>
+      <w:pPr>
+        <w:tabs>
+          <w:tab w:val="num" w:pos="4320"/>
+        </w:tabs>
+        <w:ind w:left="4320" w:hanging="360"/>
+      </w:pPr>
+      <w:rPr>
+        <w:rFonts w:ascii="Wingdings" w:hAnsi="Wingdings" w:hint="default"/>
+        <w:sz w:val="20"/>
+      </w:rPr>
+    </w:lvl>
+    <w:lvl w:ilvl="6" w:tentative="1">
+      <w:start w:val="1"/>
+      <w:numFmt w:val="bullet"/>
+      <w:lvlText w:val=""/>
+      <w:lvlJc w:val="left"/>
+      <w:pPr>
+        <w:tabs>
+          <w:tab w:val="num" w:pos="5040"/>
+        </w:tabs>
+        <w:ind w:left="5040" w:hanging="360"/>
+      </w:pPr>
+      <w:rPr>
+        <w:rFonts w:ascii="Wingdings" w:hAnsi="Wingdings" w:hint="default"/>
+        <w:sz w:val="20"/>
+      </w:rPr>
+    </w:lvl>
+    <w:lvl w:ilvl="7" w:tentative="1">
+      <w:start w:val="1"/>
+      <w:numFmt w:val="bullet"/>
+      <w:lvlText w:val=""/>
+      <w:lvlJc w:val="left"/>
+      <w:pPr>
+        <w:tabs>
+          <w:tab w:val="num" w:pos="5760"/>
+        </w:tabs>
+        <w:ind w:left="5760" w:hanging="360"/>
+      </w:pPr>
+      <w:rPr>
+        <w:rFonts w:ascii="Wingdings" w:hAnsi="Wingdings" w:hint="default"/>
+        <w:sz w:val="20"/>
+      </w:rPr>
+    </w:lvl>
+    <w:lvl w:ilvl="8" w:tentative="1">
+      <w:start w:val="1"/>
+      <w:numFmt w:val="bullet"/>
+      <w:lvlText w:val=""/>
+      <w:lvlJc w:val="left"/>
+      <w:pPr>
+        <w:tabs>
+          <w:tab w:val="num" w:pos="6480"/>
+        </w:tabs>
+        <w:ind w:left="6480" w:hanging="360"/>
+      </w:pPr>
+      <w:rPr>
+        <w:rFonts w:ascii="Wingdings" w:hAnsi="Wingdings" w:hint="default"/>
+        <w:sz w:val="20"/>
+      </w:rPr>
+    </w:lvl>
+  </w:abstractNum>
+  <w:abstractNum w:abstractNumId="1" w15:restartNumberingAfterBreak="0">
+    <w:nsid w:val="04903F3F"/>
+    <w:multiLevelType w:val="multilevel"/>
+    <w:tmpl w:val="1104142C"/>
+    <w:lvl w:ilvl="0">
+      <w:start w:val="1"/>
+      <w:numFmt w:val="bullet"/>
+      <w:lvlText w:val=""/>
+      <w:lvlJc w:val="left"/>
+      <w:pPr>
+        <w:tabs>
+          <w:tab w:val="num" w:pos="720"/>
+        </w:tabs>
+        <w:ind w:left="720" w:hanging="360"/>
+      </w:pPr>
+      <w:rPr>
+        <w:rFonts w:ascii="Symbol" w:hAnsi="Symbol" w:hint="default"/>
+        <w:sz w:val="20"/>
+      </w:rPr>
+    </w:lvl>
+    <w:lvl w:ilvl="1" w:tentative="1">
+      <w:start w:val="1"/>
+      <w:numFmt w:val="bullet"/>
+      <w:lvlText w:val="o"/>
+      <w:lvlJc w:val="left"/>
+      <w:pPr>
+        <w:tabs>
+          <w:tab w:val="num" w:pos="1440"/>
+        </w:tabs>
+        <w:ind w:left="1440" w:hanging="360"/>
+      </w:pPr>
+      <w:rPr>
+        <w:rFonts w:ascii="Courier New" w:hAnsi="Courier New" w:hint="default"/>
+        <w:sz w:val="20"/>
+      </w:rPr>
+    </w:lvl>
+    <w:lvl w:ilvl="2" w:tentative="1">
+      <w:start w:val="1"/>
+      <w:numFmt w:val="bullet"/>
+      <w:lvlText w:val=""/>
+      <w:lvlJc w:val="left"/>
+      <w:pPr>
+        <w:tabs>
+          <w:tab w:val="num" w:pos="2160"/>
+        </w:tabs>
+        <w:ind w:left="2160" w:hanging="360"/>
+      </w:pPr>
+      <w:rPr>
+        <w:rFonts w:ascii="Wingdings" w:hAnsi="Wingdings" w:hint="default"/>
+        <w:sz w:val="20"/>
+      </w:rPr>
+    </w:lvl>
+    <w:lvl w:ilvl="3" w:tentative="1">
+      <w:start w:val="1"/>
+      <w:numFmt w:val="bullet"/>
+      <w:lvlText w:val=""/>
+      <w:lvlJc w:val="left"/>
+      <w:pPr>
+        <w:tabs>
+          <w:tab w:val="num" w:pos="2880"/>
+        </w:tabs>
+        <w:ind w:left="2880" w:hanging="360"/>
+      </w:pPr>
+      <w:rPr>
+        <w:rFonts w:ascii="Wingdings" w:hAnsi="Wingdings" w:hint="default"/>
+        <w:sz w:val="20"/>
+      </w:rPr>
+    </w:lvl>
+    <w:lvl w:ilvl="4" w:tentative="1">
+      <w:start w:val="1"/>
+      <w:numFmt w:val="bullet"/>
+      <w:lvlText w:val=""/>
+      <w:lvlJc w:val="left"/>
+      <w:pPr>
+        <w:tabs>
+          <w:tab w:val="num" w:pos="3600"/>
+        </w:tabs>
+        <w:ind w:left="3600" w:hanging="360"/>
+      </w:pPr>
+      <w:rPr>
+        <w:rFonts w:ascii="Wingdings" w:hAnsi="Wingdings" w:hint="default"/>
+        <w:sz w:val="20"/>
+      </w:rPr>
+    </w:lvl>
+    <w:lvl w:ilvl="5" w:tentative="1">
+      <w:start w:val="1"/>
+      <w:numFmt w:val="bullet"/>
+      <w:lvlText w:val=""/>
+      <w:lvlJc w:val="left"/>
+      <w:pPr>
+        <w:tabs>
+          <w:tab w:val="num" w:pos="4320"/>
+        </w:tabs>
+        <w:ind w:left="4320" w:hanging="360"/>
+      </w:pPr>
+      <w:rPr>
+        <w:rFonts w:ascii="Wingdings" w:hAnsi="Wingdings" w:hint="default"/>
+        <w:sz w:val="20"/>
+      </w:rPr>
+    </w:lvl>
+    <w:lvl w:ilvl="6" w:tentative="1">
+      <w:start w:val="1"/>
+      <w:numFmt w:val="bullet"/>
+      <w:lvlText w:val=""/>
+      <w:lvlJc w:val="left"/>
+      <w:pPr>
+        <w:tabs>
+          <w:tab w:val="num" w:pos="5040"/>
+        </w:tabs>
+        <w:ind w:left="5040" w:hanging="360"/>
+      </w:pPr>
+      <w:rPr>
+        <w:rFonts w:ascii="Wingdings" w:hAnsi="Wingdings" w:hint="default"/>
+        <w:sz w:val="20"/>
+      </w:rPr>
+    </w:lvl>
+    <w:lvl w:ilvl="7" w:tentative="1">
+      <w:start w:val="1"/>
+      <w:numFmt w:val="bullet"/>
+      <w:lvlText w:val=""/>
+      <w:lvlJc w:val="left"/>
+      <w:pPr>
+        <w:tabs>
+          <w:tab w:val="num" w:pos="5760"/>
+        </w:tabs>
+        <w:ind w:left="5760" w:hanging="360"/>
+      </w:pPr>
+      <w:rPr>
+        <w:rFonts w:ascii="Wingdings" w:hAnsi="Wingdings" w:hint="default"/>
+        <w:sz w:val="20"/>
+      </w:rPr>
+    </w:lvl>
+    <w:lvl w:ilvl="8" w:tentative="1">
+      <w:start w:val="1"/>
+      <w:numFmt w:val="bullet"/>
+      <w:lvlText w:val=""/>
+      <w:lvlJc w:val="left"/>
+      <w:pPr>
+        <w:tabs>
+          <w:tab w:val="num" w:pos="6480"/>
+        </w:tabs>
+        <w:ind w:left="6480" w:hanging="360"/>
+      </w:pPr>
+      <w:rPr>
+        <w:rFonts w:ascii="Wingdings" w:hAnsi="Wingdings" w:hint="default"/>
+        <w:sz w:val="20"/>
+      </w:rPr>
+    </w:lvl>
+  </w:abstractNum>
+  <w:abstractNum w:abstractNumId="2" w15:restartNumberingAfterBreak="0">
+    <w:nsid w:val="0DC270D1"/>
+    <w:multiLevelType w:val="multilevel"/>
+    <w:tmpl w:val="C928B5E2"/>
+    <w:lvl w:ilvl="0">
+      <w:start w:val="1"/>
+      <w:numFmt w:val="bullet"/>
+      <w:lvlText w:val=""/>
+      <w:lvlJc w:val="left"/>
+      <w:pPr>
+        <w:tabs>
+          <w:tab w:val="num" w:pos="720"/>
+        </w:tabs>
+        <w:ind w:left="720" w:hanging="360"/>
+      </w:pPr>
+      <w:rPr>
+        <w:rFonts w:ascii="Symbol" w:hAnsi="Symbol" w:hint="default"/>
+        <w:sz w:val="20"/>
+      </w:rPr>
+    </w:lvl>
+    <w:lvl w:ilvl="1" w:tentative="1">
+      <w:start w:val="1"/>
+      <w:numFmt w:val="bullet"/>
+      <w:lvlText w:val="o"/>
+      <w:lvlJc w:val="left"/>
+      <w:pPr>
+        <w:tabs>
+          <w:tab w:val="num" w:pos="1440"/>
+        </w:tabs>
+        <w:ind w:left="1440" w:hanging="360"/>
+      </w:pPr>
+      <w:rPr>
+        <w:rFonts w:ascii="Courier New" w:hAnsi="Courier New" w:hint="default"/>
+        <w:sz w:val="20"/>
+      </w:rPr>
+    </w:lvl>
+    <w:lvl w:ilvl="2" w:tentative="1">
+      <w:start w:val="1"/>
+      <w:numFmt w:val="bullet"/>
+      <w:lvlText w:val=""/>
+      <w:lvlJc w:val="left"/>
+      <w:pPr>
+        <w:tabs>
+          <w:tab w:val="num" w:pos="2160"/>
+        </w:tabs>
+        <w:ind w:left="2160" w:hanging="360"/>
+      </w:pPr>
+      <w:rPr>
+        <w:rFonts w:ascii="Wingdings" w:hAnsi="Wingdings" w:hint="default"/>
+        <w:sz w:val="20"/>
+      </w:rPr>
+    </w:lvl>
+    <w:lvl w:ilvl="3" w:tentative="1">
+      <w:start w:val="1"/>
+      <w:numFmt w:val="bullet"/>
+      <w:lvlText w:val=""/>
+      <w:lvlJc w:val="left"/>
+      <w:pPr>
+        <w:tabs>
+          <w:tab w:val="num" w:pos="2880"/>
+        </w:tabs>
+        <w:ind w:left="2880" w:hanging="360"/>
+      </w:pPr>
+      <w:rPr>
+        <w:rFonts w:ascii="Wingdings" w:hAnsi="Wingdings" w:hint="default"/>
+        <w:sz w:val="20"/>
+      </w:rPr>
+    </w:lvl>
+    <w:lvl w:ilvl="4" w:tentative="1">
+      <w:start w:val="1"/>
+      <w:numFmt w:val="bullet"/>
+      <w:lvlText w:val=""/>
+      <w:lvlJc w:val="left"/>
+      <w:pPr>
+        <w:tabs>
+          <w:tab w:val="num" w:pos="3600"/>
+        </w:tabs>
+        <w:ind w:left="3600" w:hanging="360"/>
+      </w:pPr>
+      <w:rPr>
+        <w:rFonts w:ascii="Wingdings" w:hAnsi="Wingdings" w:hint="default"/>
+        <w:sz w:val="20"/>
+      </w:rPr>
+    </w:lvl>
+    <w:lvl w:ilvl="5" w:tentative="1">
+      <w:start w:val="1"/>
+      <w:numFmt w:val="bullet"/>
+      <w:lvlText w:val=""/>
+      <w:lvlJc w:val="left"/>
+      <w:pPr>
+        <w:tabs>
+          <w:tab w:val="num" w:pos="4320"/>
+        </w:tabs>
+        <w:ind w:left="4320" w:hanging="360"/>
+      </w:pPr>
+      <w:rPr>
+        <w:rFonts w:ascii="Wingdings" w:hAnsi="Wingdings" w:hint="default"/>
+        <w:sz w:val="20"/>
+      </w:rPr>
+    </w:lvl>
+    <w:lvl w:ilvl="6" w:tentative="1">
+      <w:start w:val="1"/>
+      <w:numFmt w:val="bullet"/>
+      <w:lvlText w:val=""/>
+      <w:lvlJc w:val="left"/>
+      <w:pPr>
+        <w:tabs>
+          <w:tab w:val="num" w:pos="5040"/>
+        </w:tabs>
+        <w:ind w:left="5040" w:hanging="360"/>
+      </w:pPr>
+      <w:rPr>
+        <w:rFonts w:ascii="Wingdings" w:hAnsi="Wingdings" w:hint="default"/>
+        <w:sz w:val="20"/>
+      </w:rPr>
+    </w:lvl>
+    <w:lvl w:ilvl="7" w:tentative="1">
+      <w:start w:val="1"/>
+      <w:numFmt w:val="bullet"/>
+      <w:lvlText w:val=""/>
+      <w:lvlJc w:val="left"/>
+      <w:pPr>
+        <w:tabs>
+          <w:tab w:val="num" w:pos="5760"/>
+        </w:tabs>
+        <w:ind w:left="5760" w:hanging="360"/>
+      </w:pPr>
+      <w:rPr>
+        <w:rFonts w:ascii="Wingdings" w:hAnsi="Wingdings" w:hint="default"/>
+        <w:sz w:val="20"/>
+      </w:rPr>
+    </w:lvl>
+    <w:lvl w:ilvl="8" w:tentative="1">
+      <w:start w:val="1"/>
+      <w:numFmt w:val="bullet"/>
+      <w:lvlText w:val=""/>
+      <w:lvlJc w:val="left"/>
+      <w:pPr>
+        <w:tabs>
+          <w:tab w:val="num" w:pos="6480"/>
+        </w:tabs>
+        <w:ind w:left="6480" w:hanging="360"/>
+      </w:pPr>
+      <w:rPr>
+        <w:rFonts w:ascii="Wingdings" w:hAnsi="Wingdings" w:hint="default"/>
+        <w:sz w:val="20"/>
+      </w:rPr>
+    </w:lvl>
+  </w:abstractNum>
+  <w:abstractNum w:abstractNumId="3" w15:restartNumberingAfterBreak="0">
+    <w:nsid w:val="2AD43531"/>
+    <w:multiLevelType w:val="multilevel"/>
+    <w:tmpl w:val="CCF684C4"/>
+    <w:lvl w:ilvl="0">
+      <w:start w:val="1"/>
+      <w:numFmt w:val="bullet"/>
+      <w:lvlText w:val=""/>
+      <w:lvlJc w:val="left"/>
+      <w:pPr>
+        <w:tabs>
+          <w:tab w:val="num" w:pos="720"/>
+        </w:tabs>
+        <w:ind w:left="720" w:hanging="360"/>
+      </w:pPr>
+      <w:rPr>
+        <w:rFonts w:ascii="Symbol" w:hAnsi="Symbol" w:hint="default"/>
+        <w:sz w:val="20"/>
+      </w:rPr>
+    </w:lvl>
+    <w:lvl w:ilvl="1" w:tentative="1">
+      <w:start w:val="1"/>
+      <w:numFmt w:val="bullet"/>
+      <w:lvlText w:val="o"/>
+      <w:lvlJc w:val="left"/>
+      <w:pPr>
+        <w:tabs>
+          <w:tab w:val="num" w:pos="1440"/>
+        </w:tabs>
+        <w:ind w:left="1440" w:hanging="360"/>
+      </w:pPr>
+      <w:rPr>
+        <w:rFonts w:ascii="Courier New" w:hAnsi="Courier New" w:hint="default"/>
+        <w:sz w:val="20"/>
+      </w:rPr>
+    </w:lvl>
+    <w:lvl w:ilvl="2" w:tentative="1">
+      <w:start w:val="1"/>
+      <w:numFmt w:val="bullet"/>
+      <w:lvlText w:val=""/>
+      <w:lvlJc w:val="left"/>
+      <w:pPr>
+        <w:tabs>
+          <w:tab w:val="num" w:pos="2160"/>
+        </w:tabs>
+        <w:ind w:left="2160" w:hanging="360"/>
+      </w:pPr>
+      <w:rPr>
+        <w:rFonts w:ascii="Wingdings" w:hAnsi="Wingdings" w:hint="default"/>
+        <w:sz w:val="20"/>
+      </w:rPr>
+    </w:lvl>
+    <w:lvl w:ilvl="3" w:tentative="1">
+      <w:start w:val="1"/>
+      <w:numFmt w:val="bullet"/>
+      <w:lvlText w:val=""/>
+      <w:lvlJc w:val="left"/>
+      <w:pPr>
+        <w:tabs>
+          <w:tab w:val="num" w:pos="2880"/>
+        </w:tabs>
+        <w:ind w:left="2880" w:hanging="360"/>
+      </w:pPr>
+      <w:rPr>
+        <w:rFonts w:ascii="Wingdings" w:hAnsi="Wingdings" w:hint="default"/>
+        <w:sz w:val="20"/>
+      </w:rPr>
+    </w:lvl>
+    <w:lvl w:ilvl="4" w:tentative="1">
+      <w:start w:val="1"/>
+      <w:numFmt w:val="bullet"/>
+      <w:lvlText w:val=""/>
+      <w:lvlJc w:val="left"/>
+      <w:pPr>
+        <w:tabs>
+          <w:tab w:val="num" w:pos="3600"/>
+        </w:tabs>
+        <w:ind w:left="3600" w:hanging="360"/>
+      </w:pPr>
+      <w:rPr>
+        <w:rFonts w:ascii="Wingdings" w:hAnsi="Wingdings" w:hint="default"/>
+        <w:sz w:val="20"/>
+      </w:rPr>
+    </w:lvl>
+    <w:lvl w:ilvl="5" w:tentative="1">
+      <w:start w:val="1"/>
+      <w:numFmt w:val="bullet"/>
+      <w:lvlText w:val=""/>
+      <w:lvlJc w:val="left"/>
+      <w:pPr>
+        <w:tabs>
+          <w:tab w:val="num" w:pos="4320"/>
+        </w:tabs>
+        <w:ind w:left="4320" w:hanging="360"/>
+      </w:pPr>
+      <w:rPr>
+        <w:rFonts w:ascii="Wingdings" w:hAnsi="Wingdings" w:hint="default"/>
+        <w:sz w:val="20"/>
+      </w:rPr>
+    </w:lvl>
+    <w:lvl w:ilvl="6" w:tentative="1">
+      <w:start w:val="1"/>
+      <w:numFmt w:val="bullet"/>
+      <w:lvlText w:val=""/>
+      <w:lvlJc w:val="left"/>
+      <w:pPr>
+        <w:tabs>
+          <w:tab w:val="num" w:pos="5040"/>
+        </w:tabs>
+        <w:ind w:left="5040" w:hanging="360"/>
+      </w:pPr>
+      <w:rPr>
+        <w:rFonts w:ascii="Wingdings" w:hAnsi="Wingdings" w:hint="default"/>
+        <w:sz w:val="20"/>
+      </w:rPr>
+    </w:lvl>
+    <w:lvl w:ilvl="7" w:tentative="1">
+      <w:start w:val="1"/>
+      <w:numFmt w:val="bullet"/>
+      <w:lvlText w:val=""/>
+      <w:lvlJc w:val="left"/>
+      <w:pPr>
+        <w:tabs>
+          <w:tab w:val="num" w:pos="5760"/>
+        </w:tabs>
+        <w:ind w:left="5760" w:hanging="360"/>
+      </w:pPr>
+      <w:rPr>
+        <w:rFonts w:ascii="Wingdings" w:hAnsi="Wingdings" w:hint="default"/>
+        <w:sz w:val="20"/>
+      </w:rPr>
+    </w:lvl>
+    <w:lvl w:ilvl="8" w:tentative="1">
+      <w:start w:val="1"/>
+      <w:numFmt w:val="bullet"/>
+      <w:lvlText w:val=""/>
+      <w:lvlJc w:val="left"/>
+      <w:pPr>
+        <w:tabs>
+          <w:tab w:val="num" w:pos="6480"/>
+        </w:tabs>
+        <w:ind w:left="6480" w:hanging="360"/>
+      </w:pPr>
+      <w:rPr>
+        <w:rFonts w:ascii="Wingdings" w:hAnsi="Wingdings" w:hint="default"/>
+        <w:sz w:val="20"/>
+      </w:rPr>
+    </w:lvl>
+  </w:abstractNum>
+  <w:abstractNum w:abstractNumId="4" w15:restartNumberingAfterBreak="0">
+    <w:nsid w:val="3CD62CDD"/>
+    <w:multiLevelType w:val="multilevel"/>
+    <w:tmpl w:val="AED23F78"/>
+    <w:lvl w:ilvl="0">
+      <w:start w:val="1"/>
+      <w:numFmt w:val="bullet"/>
+      <w:lvlText w:val=""/>
+      <w:lvlJc w:val="left"/>
+      <w:pPr>
+        <w:tabs>
+          <w:tab w:val="num" w:pos="720"/>
+        </w:tabs>
+        <w:ind w:left="720" w:hanging="360"/>
+      </w:pPr>
+      <w:rPr>
+        <w:rFonts w:ascii="Symbol" w:hAnsi="Symbol" w:hint="default"/>
+        <w:sz w:val="20"/>
+      </w:rPr>
+    </w:lvl>
+    <w:lvl w:ilvl="1" w:tentative="1">
+      <w:start w:val="1"/>
+      <w:numFmt w:val="bullet"/>
+      <w:lvlText w:val="o"/>
+      <w:lvlJc w:val="left"/>
+      <w:pPr>
+        <w:tabs>
+          <w:tab w:val="num" w:pos="1440"/>
+        </w:tabs>
+        <w:ind w:left="1440" w:hanging="360"/>
+      </w:pPr>
+      <w:rPr>
+        <w:rFonts w:ascii="Courier New" w:hAnsi="Courier New" w:hint="default"/>
+        <w:sz w:val="20"/>
+      </w:rPr>
+    </w:lvl>
+    <w:lvl w:ilvl="2" w:tentative="1">
+      <w:start w:val="1"/>
+      <w:numFmt w:val="bullet"/>
+      <w:lvlText w:val=""/>
+      <w:lvlJc w:val="left"/>
+      <w:pPr>
+        <w:tabs>
+          <w:tab w:val="num" w:pos="2160"/>
+        </w:tabs>
+        <w:ind w:left="2160" w:hanging="360"/>
+      </w:pPr>
+      <w:rPr>
+        <w:rFonts w:ascii="Wingdings" w:hAnsi="Wingdings" w:hint="default"/>
+        <w:sz w:val="20"/>
+      </w:rPr>
+    </w:lvl>
+    <w:lvl w:ilvl="3" w:tentative="1">
+      <w:start w:val="1"/>
+      <w:numFmt w:val="bullet"/>
+      <w:lvlText w:val=""/>
+      <w:lvlJc w:val="left"/>
+      <w:pPr>
+        <w:tabs>
+          <w:tab w:val="num" w:pos="2880"/>
+        </w:tabs>
+        <w:ind w:left="2880" w:hanging="360"/>
+      </w:pPr>
+      <w:rPr>
+        <w:rFonts w:ascii="Wingdings" w:hAnsi="Wingdings" w:hint="default"/>
+        <w:sz w:val="20"/>
+      </w:rPr>
+    </w:lvl>
+    <w:lvl w:ilvl="4" w:tentative="1">
+      <w:start w:val="1"/>
+      <w:numFmt w:val="bullet"/>
+      <w:lvlText w:val=""/>
+      <w:lvlJc w:val="left"/>
+      <w:pPr>
+        <w:tabs>
+          <w:tab w:val="num" w:pos="3600"/>
+        </w:tabs>
+        <w:ind w:left="3600" w:hanging="360"/>
+      </w:pPr>
+      <w:rPr>
+        <w:rFonts w:ascii="Wingdings" w:hAnsi="Wingdings" w:hint="default"/>
+        <w:sz w:val="20"/>
+      </w:rPr>
+    </w:lvl>
+    <w:lvl w:ilvl="5" w:tentative="1">
+      <w:start w:val="1"/>
+      <w:numFmt w:val="bullet"/>
+      <w:lvlText w:val=""/>
+      <w:lvlJc w:val="left"/>
+      <w:pPr>
+        <w:tabs>
+          <w:tab w:val="num" w:pos="4320"/>
+        </w:tabs>
+        <w:ind w:left="4320" w:hanging="360"/>
+      </w:pPr>
+      <w:rPr>
+        <w:rFonts w:ascii="Wingdings" w:hAnsi="Wingdings" w:hint="default"/>
+        <w:sz w:val="20"/>
+      </w:rPr>
+    </w:lvl>
+    <w:lvl w:ilvl="6" w:tentative="1">
+      <w:start w:val="1"/>
+      <w:numFmt w:val="bullet"/>
+      <w:lvlText w:val=""/>
+      <w:lvlJc w:val="left"/>
+      <w:pPr>
+        <w:tabs>
+          <w:tab w:val="num" w:pos="5040"/>
+        </w:tabs>
+        <w:ind w:left="5040" w:hanging="360"/>
+      </w:pPr>
+      <w:rPr>
+        <w:rFonts w:ascii="Wingdings" w:hAnsi="Wingdings" w:hint="default"/>
+        <w:sz w:val="20"/>
+      </w:rPr>
+    </w:lvl>
+    <w:lvl w:ilvl="7" w:tentative="1">
+      <w:start w:val="1"/>
+      <w:numFmt w:val="bullet"/>
+      <w:lvlText w:val=""/>
+      <w:lvlJc w:val="left"/>
+      <w:pPr>
+        <w:tabs>
+          <w:tab w:val="num" w:pos="5760"/>
+        </w:tabs>
+        <w:ind w:left="5760" w:hanging="360"/>
+      </w:pPr>
+      <w:rPr>
+        <w:rFonts w:ascii="Wingdings" w:hAnsi="Wingdings" w:hint="default"/>
+        <w:sz w:val="20"/>
+      </w:rPr>
+    </w:lvl>
+    <w:lvl w:ilvl="8" w:tentative="1">
+      <w:start w:val="1"/>
+      <w:numFmt w:val="bullet"/>
+      <w:lvlText w:val=""/>
+      <w:lvlJc w:val="left"/>
+      <w:pPr>
+        <w:tabs>
+          <w:tab w:val="num" w:pos="6480"/>
+        </w:tabs>
+        <w:ind w:left="6480" w:hanging="360"/>
+      </w:pPr>
+      <w:rPr>
+        <w:rFonts w:ascii="Wingdings" w:hAnsi="Wingdings" w:hint="default"/>
+        <w:sz w:val="20"/>
+      </w:rPr>
+    </w:lvl>
+  </w:abstractNum>
+  <w:abstractNum w:abstractNumId="5" w15:restartNumberingAfterBreak="0">
+    <w:nsid w:val="450A5ADD"/>
+    <w:multiLevelType w:val="multilevel"/>
+    <w:tmpl w:val="4E0A4D6A"/>
+    <w:lvl w:ilvl="0">
+      <w:start w:val="1"/>
+      <w:numFmt w:val="bullet"/>
+      <w:lvlText w:val=""/>
+      <w:lvlJc w:val="left"/>
+      <w:pPr>
+        <w:tabs>
+          <w:tab w:val="num" w:pos="720"/>
+        </w:tabs>
+        <w:ind w:left="720" w:hanging="360"/>
+      </w:pPr>
+      <w:rPr>
+        <w:rFonts w:ascii="Symbol" w:hAnsi="Symbol" w:hint="default"/>
+        <w:sz w:val="20"/>
+      </w:rPr>
+    </w:lvl>
+    <w:lvl w:ilvl="1" w:tentative="1">
+      <w:start w:val="1"/>
+      <w:numFmt w:val="bullet"/>
+      <w:lvlText w:val="o"/>
+      <w:lvlJc w:val="left"/>
+      <w:pPr>
+        <w:tabs>
+          <w:tab w:val="num" w:pos="1440"/>
+        </w:tabs>
+        <w:ind w:left="1440" w:hanging="360"/>
+      </w:pPr>
+      <w:rPr>
+        <w:rFonts w:ascii="Courier New" w:hAnsi="Courier New" w:hint="default"/>
+        <w:sz w:val="20"/>
+      </w:rPr>
+    </w:lvl>
+    <w:lvl w:ilvl="2" w:tentative="1">
+      <w:start w:val="1"/>
+      <w:numFmt w:val="bullet"/>
+      <w:lvlText w:val=""/>
+      <w:lvlJc w:val="left"/>
+      <w:pPr>
+        <w:tabs>
+          <w:tab w:val="num" w:pos="2160"/>
+        </w:tabs>
+        <w:ind w:left="2160" w:hanging="360"/>
+      </w:pPr>
+      <w:rPr>
+        <w:rFonts w:ascii="Wingdings" w:hAnsi="Wingdings" w:hint="default"/>
+        <w:sz w:val="20"/>
+      </w:rPr>
+    </w:lvl>
+    <w:lvl w:ilvl="3" w:tentative="1">
+      <w:start w:val="1"/>
+      <w:numFmt w:val="bullet"/>
+      <w:lvlText w:val=""/>
+      <w:lvlJc w:val="left"/>
+      <w:pPr>
+        <w:tabs>
+          <w:tab w:val="num" w:pos="2880"/>
+        </w:tabs>
+        <w:ind w:left="2880" w:hanging="360"/>
+      </w:pPr>
+      <w:rPr>
+        <w:rFonts w:ascii="Wingdings" w:hAnsi="Wingdings" w:hint="default"/>
+        <w:sz w:val="20"/>
+      </w:rPr>
+    </w:lvl>
+    <w:lvl w:ilvl="4" w:tentative="1">
+      <w:start w:val="1"/>
+      <w:numFmt w:val="bullet"/>
+      <w:lvlText w:val=""/>
+      <w:lvlJc w:val="left"/>
+      <w:pPr>
+        <w:tabs>
+          <w:tab w:val="num" w:pos="3600"/>
+        </w:tabs>
+        <w:ind w:left="3600" w:hanging="360"/>
+      </w:pPr>
+      <w:rPr>
+        <w:rFonts w:ascii="Wingdings" w:hAnsi="Wingdings" w:hint="default"/>
+        <w:sz w:val="20"/>
+      </w:rPr>
+    </w:lvl>
+    <w:lvl w:ilvl="5" w:tentative="1">
+      <w:start w:val="1"/>
+      <w:numFmt w:val="bullet"/>
+      <w:lvlText w:val=""/>
+      <w:lvlJc w:val="left"/>
+      <w:pPr>
+        <w:tabs>
+          <w:tab w:val="num" w:pos="4320"/>
+        </w:tabs>
+        <w:ind w:left="4320" w:hanging="360"/>
+      </w:pPr>
+      <w:rPr>
+        <w:rFonts w:ascii="Wingdings" w:hAnsi="Wingdings" w:hint="default"/>
+        <w:sz w:val="20"/>
+      </w:rPr>
+    </w:lvl>
+    <w:lvl w:ilvl="6" w:tentative="1">
+      <w:start w:val="1"/>
+      <w:numFmt w:val="bullet"/>
+      <w:lvlText w:val=""/>
+      <w:lvlJc w:val="left"/>
+      <w:pPr>
+        <w:tabs>
+          <w:tab w:val="num" w:pos="5040"/>
+        </w:tabs>
+        <w:ind w:left="5040" w:hanging="360"/>
+      </w:pPr>
+      <w:rPr>
+        <w:rFonts w:ascii="Wingdings" w:hAnsi="Wingdings" w:hint="default"/>
+        <w:sz w:val="20"/>
+      </w:rPr>
+    </w:lvl>
+    <w:lvl w:ilvl="7" w:tentative="1">
+      <w:start w:val="1"/>
+      <w:numFmt w:val="bullet"/>
+      <w:lvlText w:val=""/>
+      <w:lvlJc w:val="left"/>
+      <w:pPr>
+        <w:tabs>
+          <w:tab w:val="num" w:pos="5760"/>
+        </w:tabs>
+        <w:ind w:left="5760" w:hanging="360"/>
+      </w:pPr>
+      <w:rPr>
+        <w:rFonts w:ascii="Wingdings" w:hAnsi="Wingdings" w:hint="default"/>
+        <w:sz w:val="20"/>
+      </w:rPr>
+    </w:lvl>
+    <w:lvl w:ilvl="8" w:tentative="1">
+      <w:start w:val="1"/>
+      <w:numFmt w:val="bullet"/>
+      <w:lvlText w:val=""/>
+      <w:lvlJc w:val="left"/>
+      <w:pPr>
+        <w:tabs>
+          <w:tab w:val="num" w:pos="6480"/>
+        </w:tabs>
+        <w:ind w:left="6480" w:hanging="360"/>
+      </w:pPr>
+      <w:rPr>
+        <w:rFonts w:ascii="Wingdings" w:hAnsi="Wingdings" w:hint="default"/>
+        <w:sz w:val="20"/>
+      </w:rPr>
+    </w:lvl>
+  </w:abstractNum>
+  <w:abstractNum w:abstractNumId="6" w15:restartNumberingAfterBreak="0">
+    <w:nsid w:val="4D8939E8"/>
+    <w:multiLevelType w:val="multilevel"/>
+    <w:tmpl w:val="7FA0B63C"/>
+    <w:lvl w:ilvl="0">
+      <w:start w:val="1"/>
+      <w:numFmt w:val="bullet"/>
+      <w:lvlText w:val=""/>
+      <w:lvlJc w:val="left"/>
+      <w:pPr>
+        <w:tabs>
+          <w:tab w:val="num" w:pos="720"/>
+        </w:tabs>
+        <w:ind w:left="720" w:hanging="360"/>
+      </w:pPr>
+      <w:rPr>
+        <w:rFonts w:ascii="Symbol" w:hAnsi="Symbol" w:hint="default"/>
+        <w:sz w:val="20"/>
+      </w:rPr>
+    </w:lvl>
+    <w:lvl w:ilvl="1" w:tentative="1">
+      <w:start w:val="1"/>
+      <w:numFmt w:val="bullet"/>
+      <w:lvlText w:val="o"/>
+      <w:lvlJc w:val="left"/>
+      <w:pPr>
+        <w:tabs>
+          <w:tab w:val="num" w:pos="1440"/>
+        </w:tabs>
+        <w:ind w:left="1440" w:hanging="360"/>
+      </w:pPr>
+      <w:rPr>
+        <w:rFonts w:ascii="Courier New" w:hAnsi="Courier New" w:hint="default"/>
+        <w:sz w:val="20"/>
+      </w:rPr>
+    </w:lvl>
+    <w:lvl w:ilvl="2" w:tentative="1">
+      <w:start w:val="1"/>
+      <w:numFmt w:val="bullet"/>
+      <w:lvlText w:val=""/>
+      <w:lvlJc w:val="left"/>
+      <w:pPr>
+        <w:tabs>
+          <w:tab w:val="num" w:pos="2160"/>
+        </w:tabs>
+        <w:ind w:left="2160" w:hanging="360"/>
+      </w:pPr>
+      <w:rPr>
+        <w:rFonts w:ascii="Wingdings" w:hAnsi="Wingdings" w:hint="default"/>
+        <w:sz w:val="20"/>
+      </w:rPr>
+    </w:lvl>
+    <w:lvl w:ilvl="3" w:tentative="1">
+      <w:start w:val="1"/>
+      <w:numFmt w:val="bullet"/>
+      <w:lvlText w:val=""/>
+      <w:lvlJc w:val="left"/>
+      <w:pPr>
+        <w:tabs>
+          <w:tab w:val="num" w:pos="2880"/>
+        </w:tabs>
+        <w:ind w:left="2880" w:hanging="360"/>
+      </w:pPr>
+      <w:rPr>
+        <w:rFonts w:ascii="Wingdings" w:hAnsi="Wingdings" w:hint="default"/>
+        <w:sz w:val="20"/>
+      </w:rPr>
+    </w:lvl>
+    <w:lvl w:ilvl="4" w:tentative="1">
+      <w:start w:val="1"/>
+      <w:numFmt w:val="bullet"/>
+      <w:lvlText w:val=""/>
+      <w:lvlJc w:val="left"/>
+      <w:pPr>
+        <w:tabs>
+          <w:tab w:val="num" w:pos="3600"/>
+        </w:tabs>
+        <w:ind w:left="3600" w:hanging="360"/>
+      </w:pPr>
+      <w:rPr>
+        <w:rFonts w:ascii="Wingdings" w:hAnsi="Wingdings" w:hint="default"/>
+        <w:sz w:val="20"/>
+      </w:rPr>
+    </w:lvl>
+    <w:lvl w:ilvl="5" w:tentative="1">
+      <w:start w:val="1"/>
+      <w:numFmt w:val="bullet"/>
+      <w:lvlText w:val=""/>
+      <w:lvlJc w:val="left"/>
+      <w:pPr>
+        <w:tabs>
+          <w:tab w:val="num" w:pos="4320"/>
+        </w:tabs>
+        <w:ind w:left="4320" w:hanging="360"/>
+      </w:pPr>
+      <w:rPr>
+        <w:rFonts w:ascii="Wingdings" w:hAnsi="Wingdings" w:hint="default"/>
+        <w:sz w:val="20"/>
+      </w:rPr>
+    </w:lvl>
+    <w:lvl w:ilvl="6" w:tentative="1">
+      <w:start w:val="1"/>
+      <w:numFmt w:val="bullet"/>
+      <w:lvlText w:val=""/>
+      <w:lvlJc w:val="left"/>
+      <w:pPr>
+        <w:tabs>
+          <w:tab w:val="num" w:pos="5040"/>
+        </w:tabs>
+        <w:ind w:left="5040" w:hanging="360"/>
+      </w:pPr>
+      <w:rPr>
+        <w:rFonts w:ascii="Wingdings" w:hAnsi="Wingdings" w:hint="default"/>
+        <w:sz w:val="20"/>
+      </w:rPr>
+    </w:lvl>
+    <w:lvl w:ilvl="7" w:tentative="1">
+      <w:start w:val="1"/>
+      <w:numFmt w:val="bullet"/>
+      <w:lvlText w:val=""/>
+      <w:lvlJc w:val="left"/>
+      <w:pPr>
+        <w:tabs>
+          <w:tab w:val="num" w:pos="5760"/>
+        </w:tabs>
+        <w:ind w:left="5760" w:hanging="360"/>
+      </w:pPr>
+      <w:rPr>
+        <w:rFonts w:ascii="Wingdings" w:hAnsi="Wingdings" w:hint="default"/>
+        <w:sz w:val="20"/>
+      </w:rPr>
+    </w:lvl>
+    <w:lvl w:ilvl="8" w:tentative="1">
+      <w:start w:val="1"/>
+      <w:numFmt w:val="bullet"/>
+      <w:lvlText w:val=""/>
+      <w:lvlJc w:val="left"/>
+      <w:pPr>
+        <w:tabs>
+          <w:tab w:val="num" w:pos="6480"/>
+        </w:tabs>
+        <w:ind w:left="6480" w:hanging="360"/>
+      </w:pPr>
+      <w:rPr>
+        <w:rFonts w:ascii="Wingdings" w:hAnsi="Wingdings" w:hint="default"/>
+        <w:sz w:val="20"/>
+      </w:rPr>
+    </w:lvl>
+  </w:abstractNum>
+  <w:abstractNum w:abstractNumId="7" w15:restartNumberingAfterBreak="0">
+    <w:nsid w:val="5ADD1C22"/>
+    <w:multiLevelType w:val="hybridMultilevel"/>
+    <w:tmpl w:val="9BF453AA"/>
+    <w:lvl w:ilvl="0" w:tplc="2C0A000F">
+      <w:start w:val="1"/>
+      <w:numFmt w:val="decimal"/>
+      <w:lvlText w:val="%1."/>
+      <w:lvlJc w:val="left"/>
+      <w:pPr>
+        <w:ind w:left="720" w:hanging="360"/>
+      </w:pPr>
+      <w:rPr>
+        <w:rFonts w:hint="default"/>
+      </w:rPr>
+    </w:lvl>
+    <w:lvl w:ilvl="1" w:tplc="2C0A0019" w:tentative="1">
+      <w:start w:val="1"/>
+      <w:numFmt w:val="lowerLetter"/>
+      <w:lvlText w:val="%2."/>
+      <w:lvlJc w:val="left"/>
+      <w:pPr>
+        <w:ind w:left="1440" w:hanging="360"/>
+      </w:pPr>
+    </w:lvl>
+    <w:lvl w:ilvl="2" w:tplc="2C0A001B" w:tentative="1">
+      <w:start w:val="1"/>
+      <w:numFmt w:val="lowerRoman"/>
+      <w:lvlText w:val="%3."/>
+      <w:lvlJc w:val="right"/>
+      <w:pPr>
+        <w:ind w:left="2160" w:hanging="180"/>
+      </w:pPr>
+    </w:lvl>
+    <w:lvl w:ilvl="3" w:tplc="2C0A000F" w:tentative="1">
+      <w:start w:val="1"/>
+      <w:numFmt w:val="decimal"/>
+      <w:lvlText w:val="%4."/>
+      <w:lvlJc w:val="left"/>
+      <w:pPr>
+        <w:ind w:left="2880" w:hanging="360"/>
+      </w:pPr>
+    </w:lvl>
+    <w:lvl w:ilvl="4" w:tplc="2C0A0019" w:tentative="1">
+      <w:start w:val="1"/>
+      <w:numFmt w:val="lowerLetter"/>
+      <w:lvlText w:val="%5."/>
+      <w:lvlJc w:val="left"/>
+      <w:pPr>
+        <w:ind w:left="3600" w:hanging="360"/>
+      </w:pPr>
+    </w:lvl>
+    <w:lvl w:ilvl="5" w:tplc="2C0A001B" w:tentative="1">
+      <w:start w:val="1"/>
+      <w:numFmt w:val="lowerRoman"/>
+      <w:lvlText w:val="%6."/>
+      <w:lvlJc w:val="right"/>
+      <w:pPr>
+        <w:ind w:left="4320" w:hanging="180"/>
+      </w:pPr>
+    </w:lvl>
+    <w:lvl w:ilvl="6" w:tplc="2C0A000F" w:tentative="1">
+      <w:start w:val="1"/>
+      <w:numFmt w:val="decimal"/>
+      <w:lvlText w:val="%7."/>
+      <w:lvlJc w:val="left"/>
+      <w:pPr>
+        <w:ind w:left="5040" w:hanging="360"/>
+      </w:pPr>
+    </w:lvl>
+    <w:lvl w:ilvl="7" w:tplc="2C0A0019" w:tentative="1">
+      <w:start w:val="1"/>
+      <w:numFmt w:val="lowerLetter"/>
+      <w:lvlText w:val="%8."/>
+      <w:lvlJc w:val="left"/>
+      <w:pPr>
+        <w:ind w:left="5760" w:hanging="360"/>
+      </w:pPr>
+    </w:lvl>
+    <w:lvl w:ilvl="8" w:tplc="2C0A001B" w:tentative="1">
+      <w:start w:val="1"/>
+      <w:numFmt w:val="lowerRoman"/>
+      <w:lvlText w:val="%9."/>
+      <w:lvlJc w:val="right"/>
+      <w:pPr>
+        <w:ind w:left="6480" w:hanging="180"/>
+      </w:pPr>
+    </w:lvl>
+  </w:abstractNum>
+  <w:abstractNum w:abstractNumId="8" w15:restartNumberingAfterBreak="0">
+    <w:nsid w:val="610F5A0B"/>
+    <w:multiLevelType w:val="multilevel"/>
+    <w:tmpl w:val="4816D672"/>
+    <w:lvl w:ilvl="0">
+      <w:start w:val="1"/>
+      <w:numFmt w:val="bullet"/>
+      <w:lvlText w:val=""/>
+      <w:lvlJc w:val="left"/>
+      <w:pPr>
+        <w:tabs>
+          <w:tab w:val="num" w:pos="720"/>
+        </w:tabs>
+        <w:ind w:left="720" w:hanging="360"/>
+      </w:pPr>
+      <w:rPr>
+        <w:rFonts w:ascii="Symbol" w:hAnsi="Symbol" w:hint="default"/>
+        <w:sz w:val="20"/>
+      </w:rPr>
+    </w:lvl>
+    <w:lvl w:ilvl="1" w:tentative="1">
+      <w:start w:val="1"/>
+      <w:numFmt w:val="bullet"/>
+      <w:lvlText w:val="o"/>
+      <w:lvlJc w:val="left"/>
+      <w:pPr>
+        <w:tabs>
+          <w:tab w:val="num" w:pos="1440"/>
+        </w:tabs>
+        <w:ind w:left="1440" w:hanging="360"/>
+      </w:pPr>
+      <w:rPr>
+        <w:rFonts w:ascii="Courier New" w:hAnsi="Courier New" w:hint="default"/>
+        <w:sz w:val="20"/>
+      </w:rPr>
+    </w:lvl>
+    <w:lvl w:ilvl="2" w:tentative="1">
+      <w:start w:val="1"/>
+      <w:numFmt w:val="bullet"/>
+      <w:lvlText w:val=""/>
+      <w:lvlJc w:val="left"/>
+      <w:pPr>
+        <w:tabs>
+          <w:tab w:val="num" w:pos="2160"/>
+        </w:tabs>
+        <w:ind w:left="2160" w:hanging="360"/>
+      </w:pPr>
+      <w:rPr>
+        <w:rFonts w:ascii="Wingdings" w:hAnsi="Wingdings" w:hint="default"/>
+        <w:sz w:val="20"/>
+      </w:rPr>
+    </w:lvl>
+    <w:lvl w:ilvl="3" w:tentative="1">
+      <w:start w:val="1"/>
+      <w:numFmt w:val="bullet"/>
+      <w:lvlText w:val=""/>
+      <w:lvlJc w:val="left"/>
+      <w:pPr>
+        <w:tabs>
+          <w:tab w:val="num" w:pos="2880"/>
+        </w:tabs>
+        <w:ind w:left="2880" w:hanging="360"/>
+      </w:pPr>
+      <w:rPr>
+        <w:rFonts w:ascii="Wingdings" w:hAnsi="Wingdings" w:hint="default"/>
+        <w:sz w:val="20"/>
+      </w:rPr>
+    </w:lvl>
+    <w:lvl w:ilvl="4" w:tentative="1">
+      <w:start w:val="1"/>
+      <w:numFmt w:val="bullet"/>
+      <w:lvlText w:val=""/>
+      <w:lvlJc w:val="left"/>
+      <w:pPr>
+        <w:tabs>
+          <w:tab w:val="num" w:pos="3600"/>
+        </w:tabs>
+        <w:ind w:left="3600" w:hanging="360"/>
+      </w:pPr>
+      <w:rPr>
+        <w:rFonts w:ascii="Wingdings" w:hAnsi="Wingdings" w:hint="default"/>
+        <w:sz w:val="20"/>
+      </w:rPr>
+    </w:lvl>
+    <w:lvl w:ilvl="5" w:tentative="1">
+      <w:start w:val="1"/>
+      <w:numFmt w:val="bullet"/>
+      <w:lvlText w:val=""/>
+      <w:lvlJc w:val="left"/>
+      <w:pPr>
+        <w:tabs>
+          <w:tab w:val="num" w:pos="4320"/>
+        </w:tabs>
+        <w:ind w:left="4320" w:hanging="360"/>
+      </w:pPr>
+      <w:rPr>
+        <w:rFonts w:ascii="Wingdings" w:hAnsi="Wingdings" w:hint="default"/>
+        <w:sz w:val="20"/>
+      </w:rPr>
+    </w:lvl>
+    <w:lvl w:ilvl="6" w:tentative="1">
+      <w:start w:val="1"/>
+      <w:numFmt w:val="bullet"/>
+      <w:lvlText w:val=""/>
+      <w:lvlJc w:val="left"/>
+      <w:pPr>
+        <w:tabs>
+          <w:tab w:val="num" w:pos="5040"/>
+        </w:tabs>
+        <w:ind w:left="5040" w:hanging="360"/>
+      </w:pPr>
+      <w:rPr>
+        <w:rFonts w:ascii="Wingdings" w:hAnsi="Wingdings" w:hint="default"/>
+        <w:sz w:val="20"/>
+      </w:rPr>
+    </w:lvl>
+    <w:lvl w:ilvl="7" w:tentative="1">
+      <w:start w:val="1"/>
+      <w:numFmt w:val="bullet"/>
+      <w:lvlText w:val=""/>
+      <w:lvlJc w:val="left"/>
+      <w:pPr>
+        <w:tabs>
+          <w:tab w:val="num" w:pos="5760"/>
+        </w:tabs>
+        <w:ind w:left="5760" w:hanging="360"/>
+      </w:pPr>
+      <w:rPr>
+        <w:rFonts w:ascii="Wingdings" w:hAnsi="Wingdings" w:hint="default"/>
+        <w:sz w:val="20"/>
+      </w:rPr>
+    </w:lvl>
+    <w:lvl w:ilvl="8" w:tentative="1">
+      <w:start w:val="1"/>
+      <w:numFmt w:val="bullet"/>
+      <w:lvlText w:val=""/>
+      <w:lvlJc w:val="left"/>
+      <w:pPr>
+        <w:tabs>
+          <w:tab w:val="num" w:pos="6480"/>
+        </w:tabs>
+        <w:ind w:left="6480" w:hanging="360"/>
+      </w:pPr>
+      <w:rPr>
+        <w:rFonts w:ascii="Wingdings" w:hAnsi="Wingdings" w:hint="default"/>
+        <w:sz w:val="20"/>
+      </w:rPr>
+    </w:lvl>
+  </w:abstractNum>
+  <w:num w:numId="1">
+    <w:abstractNumId w:val="1"/>
+  </w:num>
+  <w:num w:numId="2">
+    <w:abstractNumId w:val="0"/>
+  </w:num>
+  <w:num w:numId="3">
+    <w:abstractNumId w:val="8"/>
+  </w:num>
+  <w:num w:numId="4">
+    <w:abstractNumId w:val="2"/>
+  </w:num>
+  <w:num w:numId="5">
+    <w:abstractNumId w:val="5"/>
+  </w:num>
+  <w:num w:numId="6">
+    <w:abstractNumId w:val="6"/>
+  </w:num>
+  <w:num w:numId="7">
+    <w:abstractNumId w:val="7"/>
+  </w:num>
+  <w:num w:numId="8">
+    <w:abstractNumId w:val="4"/>
+  </w:num>
+  <w:num w:numId="9">
+    <w:abstractNumId w:val="3"/>
+  </w:num>
+</w:numbering>
 </file>
 
 <file path=word/styles.xml><?xml version="1.0" encoding="utf-8"?>
@@ -1292,6 +5540,7 @@
   <w:style w:type="paragraph" w:default="1" w:styleId="Normal">
     <w:name w:val="Normal"/>
     <w:qFormat/>
+    <w:rsid w:val="008240CB"/>
   </w:style>
   <w:style w:type="paragraph" w:styleId="Ttulo1">
     <w:name w:val="heading 1"/>
@@ -1433,8 +5682,8 @@
     <w:semiHidden/>
     <w:unhideWhenUsed/>
   </w:style>
-  <w:style w:type="table" w:customStyle="1" w:styleId="TableNormal">
-    <w:name w:val="Table Normal"/>
+  <w:style w:type="table" w:customStyle="1" w:styleId="TableNormal1">
+    <w:name w:val="Table Normal1"/>
     <w:tblPr>
       <w:tblCellMar>
         <w:top w:w="0" w:type="dxa"/>
@@ -1520,6 +5769,67 @@
     <w:link w:val="Piedepgina"/>
     <w:uiPriority w:val="99"/>
     <w:rsid w:val="0026321D"/>
+  </w:style>
+  <w:style w:type="paragraph" w:styleId="NormalWeb">
+    <w:name w:val="Normal (Web)"/>
+    <w:basedOn w:val="Normal"/>
+    <w:uiPriority w:val="99"/>
+    <w:unhideWhenUsed/>
+    <w:rsid w:val="00A84866"/>
+    <w:pPr>
+      <w:spacing w:before="100" w:beforeAutospacing="1" w:after="100" w:afterAutospacing="1" w:line="240" w:lineRule="auto"/>
+    </w:pPr>
+    <w:rPr>
+      <w:rFonts w:ascii="Times New Roman" w:eastAsia="Times New Roman" w:hAnsi="Times New Roman" w:cs="Times New Roman"/>
+      <w:sz w:val="24"/>
+      <w:szCs w:val="24"/>
+      <w:lang w:val="es-AR" w:eastAsia="es-AR"/>
+    </w:rPr>
+  </w:style>
+  <w:style w:type="character" w:styleId="Textoennegrita">
+    <w:name w:val="Strong"/>
+    <w:basedOn w:val="Fuentedeprrafopredeter"/>
+    <w:uiPriority w:val="22"/>
+    <w:qFormat/>
+    <w:rsid w:val="00A84866"/>
+    <w:rPr>
+      <w:b/>
+      <w:bCs/>
+    </w:rPr>
+  </w:style>
+  <w:style w:type="paragraph" w:styleId="Prrafodelista">
+    <w:name w:val="List Paragraph"/>
+    <w:basedOn w:val="Normal"/>
+    <w:uiPriority w:val="34"/>
+    <w:qFormat/>
+    <w:rsid w:val="00100400"/>
+    <w:pPr>
+      <w:ind w:left="720"/>
+      <w:contextualSpacing/>
+    </w:pPr>
+  </w:style>
+  <w:style w:type="character" w:styleId="Hipervnculo">
+    <w:name w:val="Hyperlink"/>
+    <w:basedOn w:val="Fuentedeprrafopredeter"/>
+    <w:uiPriority w:val="99"/>
+    <w:unhideWhenUsed/>
+    <w:rsid w:val="00172599"/>
+    <w:rPr>
+      <w:color w:val="0000FF" w:themeColor="hyperlink"/>
+      <w:u w:val="single"/>
+    </w:rPr>
+  </w:style>
+  <w:style w:type="character" w:styleId="Mencinsinresolver">
+    <w:name w:val="Unresolved Mention"/>
+    <w:basedOn w:val="Fuentedeprrafopredeter"/>
+    <w:uiPriority w:val="99"/>
+    <w:semiHidden/>
+    <w:unhideWhenUsed/>
+    <w:rsid w:val="00172599"/>
+    <w:rPr>
+      <w:color w:val="605E5C"/>
+      <w:shd w:val="clear" w:color="auto" w:fill="E1DFDD"/>
+    </w:rPr>
   </w:style>
 </w:styles>
 </file>

</xml_diff>